<commit_message>
🧼 Day 4: Added logout button, protected dashboard, handled session logic
</commit_message>
<xml_diff>
--- a/my notes/portal interview.docx
+++ b/my notes/portal interview.docx
@@ -172,6 +172,355 @@
         <w:t>The structure follows real-world DevOps and team-based practices.</w:t>
       </w:r>
     </w:p>
+    <w:p/>
+    <w:p>
+      <w:pPr>
+        <w:spacing w:before="240" w:after="240"/>
+        <w:ind w:firstLine="0" w:left="0" w:right="0"/>
+        <w:outlineLvl w:val="1"/>
+        <w:rPr>
+          <w:b w:val="1"/>
+          <w:sz w:val="36"/>
+        </w:rPr>
+      </w:pPr>
+      <w:bookmarkStart w:id="0" w:name="_dx_frag_StartFragment"/>
+      <w:bookmarkEnd w:id="0"/>
+      <w:r>
+        <w:rPr>
+          <w:b w:val="1"/>
+          <w:sz w:val="36"/>
+          <w:szCs w:val="36"/>
+        </w:rPr>
+        <w:t>Summary Update (Project Start → Now)</w:t>
+      </w:r>
+    </w:p>
+    <w:p>
+      <w:pPr>
+        <w:spacing w:before="240" w:after="240"/>
+        <w:ind w:firstLine="0" w:left="0" w:right="0"/>
+      </w:pPr>
+      <w:r>
+        <w:t xml:space="preserve">Here’s what you can use as </w:t>
+      </w:r>
+      <w:r>
+        <w:rPr>
+          <w:b w:val="1"/>
+        </w:rPr>
+        <w:t>team update or personal note</w:t>
+      </w:r>
+      <w:r>
+        <w:t>:</w:t>
+      </w:r>
+    </w:p>
+    <w:p>
+      <w:pPr>
+        <w:spacing w:before="240" w:after="240"/>
+        <w:ind w:firstLine="0" w:left="600" w:right="600"/>
+        <w:outlineLvl w:val="9"/>
+      </w:pPr>
+      <w:r>
+        <w:rPr>
+          <w:rFonts w:ascii="Times New Roman" w:hAnsi="Segoe UI Emoji"/>
+        </w:rPr>
+        <w:t>✅</w:t>
+      </w:r>
+      <w:r>
+        <w:t xml:space="preserve"> </w:t>
+      </w:r>
+      <w:r>
+        <w:rPr>
+          <w:b w:val="1"/>
+        </w:rPr>
+        <w:t>Project Name:</w:t>
+      </w:r>
+      <w:r>
+        <w:t xml:space="preserve"> UserInfo Portal</w:t>
+      </w:r>
+      <w:r>
+        <w:br w:type="textWrapping"/>
+      </w:r>
+      <w:r>
+        <w:t xml:space="preserve">🎯 </w:t>
+      </w:r>
+      <w:r>
+        <w:rPr>
+          <w:b w:val="1"/>
+        </w:rPr>
+        <w:t>Objective:</w:t>
+      </w:r>
+      <w:r>
+        <w:t xml:space="preserve"> Build a working full-stack login system where users can securely log in and view their profile.</w:t>
+      </w:r>
+    </w:p>
+    <w:p>
+      <w:pPr>
+        <w:spacing w:before="240" w:after="240"/>
+        <w:ind w:firstLine="0" w:left="600" w:right="600"/>
+        <w:outlineLvl w:val="9"/>
+      </w:pPr>
+      <w:r>
+        <w:t xml:space="preserve">🚀 </w:t>
+      </w:r>
+      <w:r>
+        <w:rPr>
+          <w:b w:val="1"/>
+        </w:rPr>
+        <w:t>What We’ve Done So Far:</w:t>
+      </w:r>
+    </w:p>
+    <w:p>
+      <w:pPr>
+        <w:numPr>
+          <w:ilvl w:val="0"/>
+          <w:numId w:val="10"/>
+        </w:numPr>
+        <w:spacing w:before="240" w:after="240"/>
+        <w:ind w:hanging="360" w:left="1320" w:right="600"/>
+        <w:outlineLvl w:val="9"/>
+      </w:pPr>
+      <w:r>
+        <w:t>Setup local folder structure (frontend, backend, database)</w:t>
+      </w:r>
+    </w:p>
+    <w:p>
+      <w:pPr>
+        <w:numPr>
+          <w:ilvl w:val="0"/>
+          <w:numId w:val="10"/>
+        </w:numPr>
+        <w:spacing w:before="240" w:after="240"/>
+        <w:ind w:hanging="360" w:left="1320" w:right="600"/>
+        <w:outlineLvl w:val="9"/>
+      </w:pPr>
+      <w:r>
+        <w:t xml:space="preserve">Created login form in </w:t>
+      </w:r>
+      <w:r>
+        <w:rPr>
+          <w:rFonts w:ascii="Courier New" w:hAnsi="Courier New" w:cs="Courier New" w:eastAsia="Courier New"/>
+          <w:sz w:val="20"/>
+          <w:szCs w:val="20"/>
+        </w:rPr>
+        <w:t>index.html</w:t>
+      </w:r>
+    </w:p>
+    <w:p>
+      <w:pPr>
+        <w:numPr>
+          <w:ilvl w:val="0"/>
+          <w:numId w:val="10"/>
+        </w:numPr>
+        <w:spacing w:before="240" w:after="240"/>
+        <w:ind w:hanging="360" w:left="1320" w:right="600"/>
+        <w:outlineLvl w:val="9"/>
+      </w:pPr>
+      <w:r>
+        <w:t>Built backend API using Node.js + Express.js</w:t>
+      </w:r>
+    </w:p>
+    <w:p>
+      <w:pPr>
+        <w:numPr>
+          <w:ilvl w:val="0"/>
+          <w:numId w:val="10"/>
+        </w:numPr>
+        <w:spacing w:before="240" w:after="240"/>
+        <w:ind w:hanging="360" w:left="1320" w:right="600"/>
+        <w:outlineLvl w:val="9"/>
+      </w:pPr>
+      <w:r>
+        <w:t xml:space="preserve">Used </w:t>
+      </w:r>
+      <w:r>
+        <w:rPr>
+          <w:rFonts w:ascii="Courier New" w:hAnsi="Courier New" w:cs="Courier New" w:eastAsia="Courier New"/>
+          <w:sz w:val="20"/>
+          <w:szCs w:val="20"/>
+        </w:rPr>
+        <w:t>users.json</w:t>
+      </w:r>
+      <w:r>
+        <w:t xml:space="preserve"> for storing test users</w:t>
+      </w:r>
+    </w:p>
+    <w:p>
+      <w:pPr>
+        <w:numPr>
+          <w:ilvl w:val="0"/>
+          <w:numId w:val="10"/>
+        </w:numPr>
+        <w:spacing w:before="240" w:after="240"/>
+        <w:ind w:hanging="360" w:left="1320" w:right="600"/>
+        <w:outlineLvl w:val="9"/>
+      </w:pPr>
+      <w:r>
+        <w:t xml:space="preserve">Connected frontend with backend using </w:t>
+      </w:r>
+      <w:r>
+        <w:rPr>
+          <w:rFonts w:ascii="Courier New" w:hAnsi="Courier New" w:cs="Courier New" w:eastAsia="Courier New"/>
+          <w:sz w:val="20"/>
+          <w:szCs w:val="20"/>
+        </w:rPr>
+        <w:t>fetch()</w:t>
+      </w:r>
+      <w:r>
+        <w:t xml:space="preserve"> (AJAX)</w:t>
+      </w:r>
+    </w:p>
+    <w:p>
+      <w:pPr>
+        <w:numPr>
+          <w:ilvl w:val="0"/>
+          <w:numId w:val="10"/>
+        </w:numPr>
+        <w:spacing w:before="240" w:after="240"/>
+        <w:ind w:hanging="360" w:left="1320" w:right="600"/>
+        <w:outlineLvl w:val="9"/>
+      </w:pPr>
+      <w:r>
+        <w:t>Fixed CORS errors with middleware in backend</w:t>
+      </w:r>
+    </w:p>
+    <w:p>
+      <w:pPr>
+        <w:numPr>
+          <w:ilvl w:val="0"/>
+          <w:numId w:val="10"/>
+        </w:numPr>
+        <w:spacing w:before="240" w:after="240"/>
+        <w:ind w:hanging="360" w:left="1320" w:right="600"/>
+        <w:outlineLvl w:val="9"/>
+      </w:pPr>
+      <w:r>
+        <w:t xml:space="preserve">Stored session data in </w:t>
+      </w:r>
+      <w:r>
+        <w:rPr>
+          <w:rFonts w:ascii="Courier New" w:hAnsi="Courier New" w:cs="Courier New" w:eastAsia="Courier New"/>
+          <w:sz w:val="20"/>
+          <w:szCs w:val="20"/>
+        </w:rPr>
+        <w:t>localStorage</w:t>
+      </w:r>
+    </w:p>
+    <w:p>
+      <w:pPr>
+        <w:numPr>
+          <w:ilvl w:val="0"/>
+          <w:numId w:val="10"/>
+        </w:numPr>
+        <w:spacing w:before="240" w:after="240"/>
+        <w:ind w:hanging="360" w:left="1320" w:right="600"/>
+        <w:outlineLvl w:val="9"/>
+      </w:pPr>
+      <w:r>
+        <w:t xml:space="preserve">Displayed user info dynamically on </w:t>
+      </w:r>
+      <w:r>
+        <w:rPr>
+          <w:rFonts w:ascii="Courier New" w:hAnsi="Courier New" w:cs="Courier New" w:eastAsia="Courier New"/>
+          <w:sz w:val="20"/>
+          <w:szCs w:val="20"/>
+        </w:rPr>
+        <w:t>dashboard.html</w:t>
+      </w:r>
+    </w:p>
+    <w:p>
+      <w:pPr>
+        <w:numPr>
+          <w:ilvl w:val="0"/>
+          <w:numId w:val="10"/>
+        </w:numPr>
+        <w:spacing w:before="240" w:after="240"/>
+        <w:ind w:hanging="360" w:left="1320" w:right="600"/>
+        <w:outlineLvl w:val="9"/>
+      </w:pPr>
+      <w:r>
+        <w:t>Created GitHub repo and backed up daily progress</w:t>
+      </w:r>
+    </w:p>
+    <w:p>
+      <w:pPr>
+        <w:numPr>
+          <w:ilvl w:val="0"/>
+          <w:numId w:val="10"/>
+        </w:numPr>
+        <w:spacing w:before="240" w:after="240"/>
+        <w:ind w:hanging="360" w:left="1320" w:right="600"/>
+        <w:outlineLvl w:val="9"/>
+      </w:pPr>
+      <w:r>
+        <w:t>Maintained clear documentation and Word reports</w:t>
+      </w:r>
+    </w:p>
+    <w:p>
+      <w:pPr>
+        <w:spacing w:before="240" w:after="240"/>
+        <w:ind w:firstLine="0" w:left="600" w:right="600"/>
+        <w:outlineLvl w:val="9"/>
+      </w:pPr>
+      <w:r>
+        <w:rPr>
+          <w:rFonts w:ascii="Times New Roman" w:hAnsi="Segoe UI Emoji"/>
+          <w:rtl w:val="0"/>
+          <w:lang w:val="en-US" w:bidi="en-US" w:eastAsia="en-US"/>
+        </w:rPr>
+        <w:t xml:space="preserve">COMING PENDING </w:t>
+      </w:r>
+      <w:r>
+        <w:rPr>
+          <w:b w:val="1"/>
+        </w:rPr>
+        <w:t>(Day 4):</w:t>
+      </w:r>
+    </w:p>
+    <w:p>
+      <w:pPr>
+        <w:numPr>
+          <w:ilvl w:val="0"/>
+          <w:numId w:val="11"/>
+        </w:numPr>
+        <w:spacing w:before="240" w:after="240"/>
+        <w:ind w:hanging="360" w:left="1320" w:right="600"/>
+        <w:outlineLvl w:val="9"/>
+      </w:pPr>
+      <w:r>
+        <w:t>Add Logout functionality</w:t>
+      </w:r>
+    </w:p>
+    <w:p>
+      <w:pPr>
+        <w:numPr>
+          <w:ilvl w:val="0"/>
+          <w:numId w:val="11"/>
+        </w:numPr>
+        <w:spacing w:before="240" w:after="240"/>
+        <w:ind w:hanging="360" w:left="1320" w:right="600"/>
+        <w:outlineLvl w:val="9"/>
+      </w:pPr>
+      <w:r>
+        <w:t>Secure dashboard with auth redirection</w:t>
+      </w:r>
+    </w:p>
+    <w:p>
+      <w:pPr>
+        <w:numPr>
+          <w:ilvl w:val="0"/>
+          <w:numId w:val="11"/>
+        </w:numPr>
+        <w:spacing w:before="240" w:after="240"/>
+        <w:ind w:hanging="360" w:left="1320" w:right="600"/>
+        <w:outlineLvl w:val="9"/>
+      </w:pPr>
+      <w:r>
+        <w:t>Finalize frontend session handling</w:t>
+      </w:r>
+      <w:bookmarkStart w:id="1" w:name="_dx_frag_EndFragment"/>
+      <w:bookmarkEnd w:id="1"/>
+    </w:p>
+    <w:p/>
+    <w:p/>
     <w:sectPr>
       <w:type w:val="nextPage"/>
       <w:pgMar w:left="1800" w:right="1800" w:top="1440" w:bottom="1440" w:header="720" w:footer="720" w:gutter="0"/>
@@ -1007,6 +1356,248 @@
       <w:rPr/>
     </w:lvl>
   </w:abstractNum>
+  <w:abstractNum w:abstractNumId="9">
+    <w:nsid w:val="2C5C623A"/>
+    <w:multiLevelType w:val="hybridMultilevel"/>
+    <w:lvl w:ilvl="0" w:tplc="73E5FB9F">
+      <w:start w:val="1"/>
+      <w:numFmt w:val="bullet"/>
+      <w:suff w:val="tab"/>
+      <w:lvlText w:val="·"/>
+      <w:lvlJc w:val="left"/>
+      <w:pPr>
+        <w:ind w:hanging="360" w:left="720"/>
+      </w:pPr>
+      <w:rPr>
+        <w:rFonts w:ascii="Symbol" w:hAnsi="Symbol" w:cs="Symbol" w:eastAsia="Symbol"/>
+      </w:rPr>
+    </w:lvl>
+    <w:lvl w:ilvl="1" w:tplc="33EE2187">
+      <w:start w:val="1"/>
+      <w:numFmt w:val="bullet"/>
+      <w:suff w:val="tab"/>
+      <w:lvlText w:val="o"/>
+      <w:lvlJc w:val="left"/>
+      <w:pPr>
+        <w:ind w:hanging="360" w:left="1440"/>
+      </w:pPr>
+      <w:rPr>
+        <w:rFonts w:ascii="Symbol" w:hAnsi="Symbol"/>
+      </w:rPr>
+    </w:lvl>
+    <w:lvl w:ilvl="2" w:tplc="505D266F">
+      <w:start w:val="1"/>
+      <w:numFmt w:val="bullet"/>
+      <w:suff w:val="tab"/>
+      <w:lvlText w:val="·"/>
+      <w:lvlJc w:val="left"/>
+      <w:pPr>
+        <w:ind w:hanging="360" w:left="2160"/>
+      </w:pPr>
+      <w:rPr>
+        <w:rFonts w:ascii="Symbol" w:hAnsi="Symbol"/>
+      </w:rPr>
+    </w:lvl>
+    <w:lvl w:ilvl="3" w:tplc="68FF256B">
+      <w:start w:val="1"/>
+      <w:numFmt w:val="bullet"/>
+      <w:suff w:val="tab"/>
+      <w:lvlText w:val="o"/>
+      <w:lvlJc w:val="left"/>
+      <w:pPr>
+        <w:ind w:hanging="360" w:left="2880"/>
+      </w:pPr>
+      <w:rPr>
+        <w:rFonts w:ascii="Symbol" w:hAnsi="Symbol"/>
+      </w:rPr>
+    </w:lvl>
+    <w:lvl w:ilvl="4" w:tplc="4C656056">
+      <w:start w:val="1"/>
+      <w:numFmt w:val="bullet"/>
+      <w:suff w:val="tab"/>
+      <w:lvlText w:val="·"/>
+      <w:lvlJc w:val="left"/>
+      <w:pPr>
+        <w:ind w:hanging="360" w:left="3600"/>
+      </w:pPr>
+      <w:rPr>
+        <w:rFonts w:ascii="Symbol" w:hAnsi="Symbol"/>
+      </w:rPr>
+    </w:lvl>
+    <w:lvl w:ilvl="5" w:tplc="4F97C927">
+      <w:start w:val="1"/>
+      <w:numFmt w:val="bullet"/>
+      <w:suff w:val="tab"/>
+      <w:lvlText w:val="o"/>
+      <w:lvlJc w:val="left"/>
+      <w:pPr>
+        <w:ind w:hanging="360" w:left="4320"/>
+      </w:pPr>
+      <w:rPr>
+        <w:rFonts w:ascii="Symbol" w:hAnsi="Symbol"/>
+      </w:rPr>
+    </w:lvl>
+    <w:lvl w:ilvl="6" w:tplc="6B44B87E">
+      <w:start w:val="1"/>
+      <w:numFmt w:val="bullet"/>
+      <w:suff w:val="tab"/>
+      <w:lvlText w:val="·"/>
+      <w:lvlJc w:val="left"/>
+      <w:pPr>
+        <w:ind w:hanging="360" w:left="5040"/>
+      </w:pPr>
+      <w:rPr>
+        <w:rFonts w:ascii="Symbol" w:hAnsi="Symbol"/>
+      </w:rPr>
+    </w:lvl>
+    <w:lvl w:ilvl="7" w:tplc="74E93B79">
+      <w:start w:val="1"/>
+      <w:numFmt w:val="bullet"/>
+      <w:suff w:val="tab"/>
+      <w:lvlText w:val="o"/>
+      <w:lvlJc w:val="left"/>
+      <w:pPr>
+        <w:ind w:hanging="360" w:left="5760"/>
+      </w:pPr>
+      <w:rPr>
+        <w:rFonts w:ascii="Symbol" w:hAnsi="Symbol"/>
+      </w:rPr>
+    </w:lvl>
+    <w:lvl w:ilvl="8" w:tplc="5C2A2700">
+      <w:start w:val="1"/>
+      <w:numFmt w:val="bullet"/>
+      <w:suff w:val="tab"/>
+      <w:lvlText w:val="·"/>
+      <w:lvlJc w:val="left"/>
+      <w:pPr>
+        <w:ind w:hanging="360" w:left="6480"/>
+      </w:pPr>
+      <w:rPr>
+        <w:rFonts w:ascii="Symbol" w:hAnsi="Symbol"/>
+      </w:rPr>
+    </w:lvl>
+  </w:abstractNum>
+  <w:abstractNum w:abstractNumId="10">
+    <w:nsid w:val="64D73E05"/>
+    <w:multiLevelType w:val="hybridMultilevel"/>
+    <w:lvl w:ilvl="0" w:tplc="1862B6D4">
+      <w:start w:val="1"/>
+      <w:numFmt w:val="bullet"/>
+      <w:suff w:val="tab"/>
+      <w:lvlText w:val="·"/>
+      <w:lvlJc w:val="left"/>
+      <w:pPr>
+        <w:ind w:hanging="360" w:left="720"/>
+      </w:pPr>
+      <w:rPr>
+        <w:rFonts w:ascii="Symbol" w:hAnsi="Symbol" w:cs="Symbol" w:eastAsia="Symbol"/>
+      </w:rPr>
+    </w:lvl>
+    <w:lvl w:ilvl="1" w:tplc="4064109F">
+      <w:start w:val="1"/>
+      <w:numFmt w:val="bullet"/>
+      <w:suff w:val="tab"/>
+      <w:lvlText w:val="o"/>
+      <w:lvlJc w:val="left"/>
+      <w:pPr>
+        <w:ind w:hanging="360" w:left="1440"/>
+      </w:pPr>
+      <w:rPr>
+        <w:rFonts w:ascii="Symbol" w:hAnsi="Symbol"/>
+      </w:rPr>
+    </w:lvl>
+    <w:lvl w:ilvl="2" w:tplc="14B948E6">
+      <w:start w:val="1"/>
+      <w:numFmt w:val="bullet"/>
+      <w:suff w:val="tab"/>
+      <w:lvlText w:val="·"/>
+      <w:lvlJc w:val="left"/>
+      <w:pPr>
+        <w:ind w:hanging="360" w:left="2160"/>
+      </w:pPr>
+      <w:rPr>
+        <w:rFonts w:ascii="Symbol" w:hAnsi="Symbol"/>
+      </w:rPr>
+    </w:lvl>
+    <w:lvl w:ilvl="3" w:tplc="568A7515">
+      <w:start w:val="1"/>
+      <w:numFmt w:val="bullet"/>
+      <w:suff w:val="tab"/>
+      <w:lvlText w:val="o"/>
+      <w:lvlJc w:val="left"/>
+      <w:pPr>
+        <w:ind w:hanging="360" w:left="2880"/>
+      </w:pPr>
+      <w:rPr>
+        <w:rFonts w:ascii="Symbol" w:hAnsi="Symbol"/>
+      </w:rPr>
+    </w:lvl>
+    <w:lvl w:ilvl="4" w:tplc="10B423E4">
+      <w:start w:val="1"/>
+      <w:numFmt w:val="bullet"/>
+      <w:suff w:val="tab"/>
+      <w:lvlText w:val="·"/>
+      <w:lvlJc w:val="left"/>
+      <w:pPr>
+        <w:ind w:hanging="360" w:left="3600"/>
+      </w:pPr>
+      <w:rPr>
+        <w:rFonts w:ascii="Symbol" w:hAnsi="Symbol"/>
+      </w:rPr>
+    </w:lvl>
+    <w:lvl w:ilvl="5" w:tplc="4BF366F7">
+      <w:start w:val="1"/>
+      <w:numFmt w:val="bullet"/>
+      <w:suff w:val="tab"/>
+      <w:lvlText w:val="o"/>
+      <w:lvlJc w:val="left"/>
+      <w:pPr>
+        <w:ind w:hanging="360" w:left="4320"/>
+      </w:pPr>
+      <w:rPr>
+        <w:rFonts w:ascii="Symbol" w:hAnsi="Symbol"/>
+      </w:rPr>
+    </w:lvl>
+    <w:lvl w:ilvl="6" w:tplc="3CF7EE5B">
+      <w:start w:val="1"/>
+      <w:numFmt w:val="bullet"/>
+      <w:suff w:val="tab"/>
+      <w:lvlText w:val="·"/>
+      <w:lvlJc w:val="left"/>
+      <w:pPr>
+        <w:ind w:hanging="360" w:left="5040"/>
+      </w:pPr>
+      <w:rPr>
+        <w:rFonts w:ascii="Symbol" w:hAnsi="Symbol"/>
+      </w:rPr>
+    </w:lvl>
+    <w:lvl w:ilvl="7" w:tplc="76812117">
+      <w:start w:val="1"/>
+      <w:numFmt w:val="bullet"/>
+      <w:suff w:val="tab"/>
+      <w:lvlText w:val="o"/>
+      <w:lvlJc w:val="left"/>
+      <w:pPr>
+        <w:ind w:hanging="360" w:left="5760"/>
+      </w:pPr>
+      <w:rPr>
+        <w:rFonts w:ascii="Symbol" w:hAnsi="Symbol"/>
+      </w:rPr>
+    </w:lvl>
+    <w:lvl w:ilvl="8" w:tplc="4F844DA5">
+      <w:start w:val="1"/>
+      <w:numFmt w:val="bullet"/>
+      <w:suff w:val="tab"/>
+      <w:lvlText w:val="·"/>
+      <w:lvlJc w:val="left"/>
+      <w:pPr>
+        <w:ind w:hanging="360" w:left="6480"/>
+      </w:pPr>
+      <w:rPr>
+        <w:rFonts w:ascii="Symbol" w:hAnsi="Symbol"/>
+      </w:rPr>
+    </w:lvl>
+  </w:abstractNum>
   <w:num w:numId="1">
     <w:abstractNumId w:val="8"/>
   </w:num>
@@ -1033,6 +1624,12 @@
   </w:num>
   <w:num w:numId="9">
     <w:abstractNumId w:val="0"/>
+  </w:num>
+  <w:num w:numId="10">
+    <w:abstractNumId w:val="9"/>
+  </w:num>
+  <w:num w:numId="11">
+    <w:abstractNumId w:val="10"/>
   </w:num>
 </w:numbering>
 </file>
@@ -8594,7 +9191,7 @@
           <w:insideH w:val="nil"/>
           <w:insideV w:val="nil"/>
         </w:tcBorders>
-        <w:shd w:val="clear" w:color="auto" w:fill="CCCCCC" w:themeFill="text1" w:themeFillTint="32"/>
+        <w:shd w:val="clear" w:color="auto" w:fill="CDCDCD" w:themeFill="text1" w:themeFillTint="31"/>
       </w:tcPr>
     </w:tblStylePr>
     <w:tblStylePr w:type="firstCol">
@@ -8646,7 +9243,7 @@
       <w:tblPr/>
       <w:trPr/>
       <w:tcPr>
-        <w:shd w:val="clear" w:color="auto" w:fill="E6E6E6" w:themeFill="text1" w:themeFillTint="18"/>
+        <w:shd w:val="clear" w:color="auto" w:fill="E7E7E7" w:themeFill="text1" w:themeFillTint="18"/>
       </w:tcPr>
     </w:tblStylePr>
   </w:style>
@@ -8725,7 +9322,7 @@
           <w:insideH w:val="nil"/>
           <w:insideV w:val="nil"/>
         </w:tcBorders>
-        <w:shd w:val="clear" w:color="auto" w:fill="DCE6F2" w:themeFill="accent1" w:themeFillTint="32"/>
+        <w:shd w:val="clear" w:color="auto" w:fill="DCE6F2" w:themeFill="accent1" w:themeFillTint="31"/>
       </w:tcPr>
     </w:tblStylePr>
     <w:tblStylePr w:type="firstCol">
@@ -8856,7 +9453,7 @@
           <w:insideH w:val="nil"/>
           <w:insideV w:val="nil"/>
         </w:tcBorders>
-        <w:shd w:val="clear" w:color="auto" w:fill="F2DCDB" w:themeFill="accent2" w:themeFillTint="32"/>
+        <w:shd w:val="clear" w:color="auto" w:fill="F3DDDC" w:themeFill="accent2" w:themeFillTint="31"/>
       </w:tcPr>
     </w:tblStylePr>
     <w:tblStylePr w:type="firstCol">
@@ -8908,7 +9505,7 @@
       <w:tblPr/>
       <w:trPr/>
       <w:tcPr>
-        <w:shd w:val="clear" w:color="auto" w:fill="F9EEEE" w:themeFill="accent2" w:themeFillTint="18"/>
+        <w:shd w:val="clear" w:color="auto" w:fill="F9EFEE" w:themeFill="accent2" w:themeFillTint="18"/>
       </w:tcPr>
     </w:tblStylePr>
   </w:style>
@@ -8987,7 +9584,7 @@
           <w:insideH w:val="nil"/>
           <w:insideV w:val="nil"/>
         </w:tcBorders>
-        <w:shd w:val="clear" w:color="auto" w:fill="EBF1DE" w:themeFill="accent3" w:themeFillTint="32"/>
+        <w:shd w:val="clear" w:color="auto" w:fill="EBF2DE" w:themeFill="accent3" w:themeFillTint="31"/>
       </w:tcPr>
     </w:tblStylePr>
     <w:tblStylePr w:type="firstCol">
@@ -9039,7 +9636,7 @@
       <w:tblPr/>
       <w:trPr/>
       <w:tcPr>
-        <w:shd w:val="clear" w:color="auto" w:fill="F5F8EF" w:themeFill="accent3" w:themeFillTint="18"/>
+        <w:shd w:val="clear" w:color="auto" w:fill="F6F9EF" w:themeFill="accent3" w:themeFillTint="18"/>
       </w:tcPr>
     </w:tblStylePr>
   </w:style>
@@ -9118,7 +9715,7 @@
           <w:insideH w:val="nil"/>
           <w:insideV w:val="nil"/>
         </w:tcBorders>
-        <w:shd w:val="clear" w:color="auto" w:fill="E6E0EC" w:themeFill="accent4" w:themeFillTint="32"/>
+        <w:shd w:val="clear" w:color="auto" w:fill="E6E1ED" w:themeFill="accent4" w:themeFillTint="31"/>
       </w:tcPr>
     </w:tblStylePr>
     <w:tblStylePr w:type="firstCol">
@@ -9249,7 +9846,7 @@
           <w:insideH w:val="nil"/>
           <w:insideV w:val="nil"/>
         </w:tcBorders>
-        <w:shd w:val="clear" w:color="auto" w:fill="DBEEF4" w:themeFill="accent5" w:themeFillTint="32"/>
+        <w:shd w:val="clear" w:color="auto" w:fill="DCEFF4" w:themeFill="accent5" w:themeFillTint="31"/>
       </w:tcPr>
     </w:tblStylePr>
     <w:tblStylePr w:type="firstCol">
@@ -9301,7 +9898,7 @@
       <w:tblPr/>
       <w:trPr/>
       <w:tcPr>
-        <w:shd w:val="clear" w:color="auto" w:fill="EDF7F9" w:themeFill="accent5" w:themeFillTint="18"/>
+        <w:shd w:val="clear" w:color="auto" w:fill="EEF7FA" w:themeFill="accent5" w:themeFillTint="18"/>
       </w:tcPr>
     </w:tblStylePr>
   </w:style>
@@ -9380,7 +9977,7 @@
           <w:insideH w:val="nil"/>
           <w:insideV w:val="nil"/>
         </w:tcBorders>
-        <w:shd w:val="clear" w:color="auto" w:fill="FDEADA" w:themeFill="accent6" w:themeFillTint="32"/>
+        <w:shd w:val="clear" w:color="auto" w:fill="FDEADB" w:themeFill="accent6" w:themeFillTint="31"/>
       </w:tcPr>
     </w:tblStylePr>
     <w:tblStylePr w:type="firstCol">
@@ -9432,7 +10029,7 @@
       <w:tblPr/>
       <w:trPr/>
       <w:tcPr>
-        <w:shd w:val="clear" w:color="auto" w:fill="FEF5ED" w:themeFill="accent6" w:themeFillTint="18"/>
+        <w:shd w:val="clear" w:color="auto" w:fill="FEF5EE" w:themeFill="accent6" w:themeFillTint="18"/>
       </w:tcPr>
     </w:tblStylePr>
   </w:style>
@@ -11321,7 +11918,7 @@
     </w:tblPr>
     <w:trPr/>
     <w:tcPr>
-      <w:shd w:val="clear" w:color="auto" w:fill="E6E6E6" w:themeFill="text1" w:themeFillTint="18"/>
+      <w:shd w:val="clear" w:color="auto" w:fill="E7E7E7" w:themeFill="text1" w:themeFillTint="18"/>
     </w:tcPr>
     <w:tblStylePr w:type="nwCell">
       <w:rPr>
@@ -11587,7 +12184,7 @@
     </w:tblPr>
     <w:trPr/>
     <w:tcPr>
-      <w:shd w:val="clear" w:color="auto" w:fill="F9EEEE" w:themeFill="accent2" w:themeFillTint="18"/>
+      <w:shd w:val="clear" w:color="auto" w:fill="F9EFEE" w:themeFill="accent2" w:themeFillTint="18"/>
     </w:tcPr>
     <w:tblStylePr w:type="nwCell">
       <w:rPr>
@@ -11720,7 +12317,7 @@
     </w:tblPr>
     <w:trPr/>
     <w:tcPr>
-      <w:shd w:val="clear" w:color="auto" w:fill="F5F8EF" w:themeFill="accent3" w:themeFillTint="18"/>
+      <w:shd w:val="clear" w:color="auto" w:fill="F6F9EF" w:themeFill="accent3" w:themeFillTint="18"/>
     </w:tcPr>
     <w:tblStylePr w:type="band1Horz">
       <w:tblPr/>
@@ -11970,7 +12567,7 @@
     </w:tblPr>
     <w:trPr/>
     <w:tcPr>
-      <w:shd w:val="clear" w:color="auto" w:fill="EDF7F9" w:themeFill="accent5" w:themeFillTint="18"/>
+      <w:shd w:val="clear" w:color="auto" w:fill="EEF7FA" w:themeFill="accent5" w:themeFillTint="18"/>
     </w:tcPr>
     <w:tblStylePr w:type="nwCell">
       <w:rPr>
@@ -12103,7 +12700,7 @@
     </w:tblPr>
     <w:trPr/>
     <w:tcPr>
-      <w:shd w:val="clear" w:color="auto" w:fill="FEF5ED" w:themeFill="accent6" w:themeFillTint="18"/>
+      <w:shd w:val="clear" w:color="auto" w:fill="FEF5EE" w:themeFill="accent6" w:themeFillTint="18"/>
     </w:tcPr>
     <w:tblStylePr w:type="nwCell">
       <w:rPr>
@@ -12228,13 +12825,13 @@
     </w:tblPr>
     <w:trPr/>
     <w:tcPr>
-      <w:shd w:val="clear" w:color="auto" w:fill="E6E6E6" w:themeFill="text1" w:themeFillTint="18"/>
+      <w:shd w:val="clear" w:color="auto" w:fill="E7E7E7" w:themeFill="text1" w:themeFillTint="18"/>
     </w:tcPr>
     <w:tblStylePr w:type="band1Horz">
       <w:tblPr/>
       <w:trPr/>
       <w:tcPr>
-        <w:shd w:val="clear" w:color="auto" w:fill="CCCCCC" w:themeFill="text1" w:themeFillTint="32"/>
+        <w:shd w:val="clear" w:color="auto" w:fill="CDCDCD" w:themeFill="text1" w:themeFillTint="31"/>
       </w:tcPr>
     </w:tblStylePr>
     <w:tblStylePr w:type="band1Vert">
@@ -12329,7 +12926,7 @@
       <w:tblPr/>
       <w:trPr/>
       <w:tcPr>
-        <w:shd w:val="clear" w:color="auto" w:fill="DCE6F2" w:themeFill="accent1" w:themeFillTint="32"/>
+        <w:shd w:val="clear" w:color="auto" w:fill="DCE6F2" w:themeFill="accent1" w:themeFillTint="31"/>
       </w:tcPr>
     </w:tblStylePr>
     <w:tblStylePr w:type="band1Vert">
@@ -12418,13 +13015,13 @@
     </w:tblPr>
     <w:trPr/>
     <w:tcPr>
-      <w:shd w:val="clear" w:color="auto" w:fill="F9EEEE" w:themeFill="accent2" w:themeFillTint="18"/>
+      <w:shd w:val="clear" w:color="auto" w:fill="F9EFEE" w:themeFill="accent2" w:themeFillTint="18"/>
     </w:tcPr>
     <w:tblStylePr w:type="band1Horz">
       <w:tblPr/>
       <w:trPr/>
       <w:tcPr>
-        <w:shd w:val="clear" w:color="auto" w:fill="F2DCDB" w:themeFill="accent2" w:themeFillTint="32"/>
+        <w:shd w:val="clear" w:color="auto" w:fill="F3DDDC" w:themeFill="accent2" w:themeFillTint="31"/>
       </w:tcPr>
     </w:tblStylePr>
     <w:tblStylePr w:type="band1Vert">
@@ -12513,13 +13110,13 @@
     </w:tblPr>
     <w:trPr/>
     <w:tcPr>
-      <w:shd w:val="clear" w:color="auto" w:fill="F5F8EF" w:themeFill="accent3" w:themeFillTint="18"/>
+      <w:shd w:val="clear" w:color="auto" w:fill="F6F9EF" w:themeFill="accent3" w:themeFillTint="18"/>
     </w:tcPr>
     <w:tblStylePr w:type="band1Horz">
       <w:tblPr/>
       <w:trPr/>
       <w:tcPr>
-        <w:shd w:val="clear" w:color="auto" w:fill="EBF1DE" w:themeFill="accent3" w:themeFillTint="32"/>
+        <w:shd w:val="clear" w:color="auto" w:fill="EBF2DE" w:themeFill="accent3" w:themeFillTint="31"/>
       </w:tcPr>
     </w:tblStylePr>
     <w:tblStylePr w:type="band1Vert">
@@ -12614,7 +13211,7 @@
       <w:tblPr/>
       <w:trPr/>
       <w:tcPr>
-        <w:shd w:val="clear" w:color="auto" w:fill="E6E0EC" w:themeFill="accent4" w:themeFillTint="32"/>
+        <w:shd w:val="clear" w:color="auto" w:fill="E6E1ED" w:themeFill="accent4" w:themeFillTint="31"/>
       </w:tcPr>
     </w:tblStylePr>
     <w:tblStylePr w:type="band1Vert">
@@ -12703,13 +13300,13 @@
     </w:tblPr>
     <w:trPr/>
     <w:tcPr>
-      <w:shd w:val="clear" w:color="auto" w:fill="EDF7F9" w:themeFill="accent5" w:themeFillTint="18"/>
+      <w:shd w:val="clear" w:color="auto" w:fill="EEF7FA" w:themeFill="accent5" w:themeFillTint="18"/>
     </w:tcPr>
     <w:tblStylePr w:type="band1Horz">
       <w:tblPr/>
       <w:trPr/>
       <w:tcPr>
-        <w:shd w:val="clear" w:color="auto" w:fill="DBEEF4" w:themeFill="accent5" w:themeFillTint="32"/>
+        <w:shd w:val="clear" w:color="auto" w:fill="DCEFF4" w:themeFill="accent5" w:themeFillTint="31"/>
       </w:tcPr>
     </w:tblStylePr>
     <w:tblStylePr w:type="band1Vert">
@@ -12798,13 +13395,13 @@
     </w:tblPr>
     <w:trPr/>
     <w:tcPr>
-      <w:shd w:val="clear" w:color="auto" w:fill="FEF5ED" w:themeFill="accent6" w:themeFillTint="18"/>
+      <w:shd w:val="clear" w:color="auto" w:fill="FEF5EE" w:themeFill="accent6" w:themeFillTint="18"/>
     </w:tcPr>
     <w:tblStylePr w:type="band1Horz">
       <w:tblPr/>
       <w:trPr/>
       <w:tcPr>
-        <w:shd w:val="clear" w:color="auto" w:fill="FDEADA" w:themeFill="accent6" w:themeFillTint="32"/>
+        <w:shd w:val="clear" w:color="auto" w:fill="FDEADB" w:themeFill="accent6" w:themeFillTint="31"/>
       </w:tcPr>
     </w:tblStylePr>
     <w:tblStylePr w:type="band1Vert">
@@ -12896,7 +13493,7 @@
     </w:tblPr>
     <w:trPr/>
     <w:tcPr>
-      <w:shd w:val="clear" w:color="auto" w:fill="CCCCCC" w:themeFill="text1" w:themeFillTint="32"/>
+      <w:shd w:val="clear" w:color="auto" w:fill="CDCDCD" w:themeFill="text1" w:themeFillTint="31"/>
     </w:tcPr>
     <w:tblStylePr w:type="band1Horz">
       <w:tblPr/>
@@ -12981,7 +13578,7 @@
     </w:tblPr>
     <w:trPr/>
     <w:tcPr>
-      <w:shd w:val="clear" w:color="auto" w:fill="DCE6F2" w:themeFill="accent1" w:themeFillTint="32"/>
+      <w:shd w:val="clear" w:color="auto" w:fill="DCE6F2" w:themeFill="accent1" w:themeFillTint="31"/>
     </w:tcPr>
     <w:tblStylePr w:type="band1Horz">
       <w:tblPr/>
@@ -13066,7 +13663,7 @@
     </w:tblPr>
     <w:trPr/>
     <w:tcPr>
-      <w:shd w:val="clear" w:color="auto" w:fill="F2DCDB" w:themeFill="accent2" w:themeFillTint="32"/>
+      <w:shd w:val="clear" w:color="auto" w:fill="F3DDDC" w:themeFill="accent2" w:themeFillTint="31"/>
     </w:tcPr>
     <w:tblStylePr w:type="band1Horz">
       <w:tblPr/>
@@ -13151,7 +13748,7 @@
     </w:tblPr>
     <w:trPr/>
     <w:tcPr>
-      <w:shd w:val="clear" w:color="auto" w:fill="EBF1DE" w:themeFill="accent3" w:themeFillTint="32"/>
+      <w:shd w:val="clear" w:color="auto" w:fill="EBF2DE" w:themeFill="accent3" w:themeFillTint="31"/>
     </w:tcPr>
     <w:tblStylePr w:type="band1Horz">
       <w:tblPr/>
@@ -13236,7 +13833,7 @@
     </w:tblPr>
     <w:trPr/>
     <w:tcPr>
-      <w:shd w:val="clear" w:color="auto" w:fill="E6E0EC" w:themeFill="accent4" w:themeFillTint="32"/>
+      <w:shd w:val="clear" w:color="auto" w:fill="E6E1ED" w:themeFill="accent4" w:themeFillTint="31"/>
     </w:tcPr>
     <w:tblStylePr w:type="band1Horz">
       <w:tblPr/>
@@ -13321,7 +13918,7 @@
     </w:tblPr>
     <w:trPr/>
     <w:tcPr>
-      <w:shd w:val="clear" w:color="auto" w:fill="DBEEF4" w:themeFill="accent5" w:themeFillTint="32"/>
+      <w:shd w:val="clear" w:color="auto" w:fill="DCEFF4" w:themeFill="accent5" w:themeFillTint="31"/>
     </w:tcPr>
     <w:tblStylePr w:type="band1Horz">
       <w:tblPr/>
@@ -13406,7 +14003,7 @@
     </w:tblPr>
     <w:trPr/>
     <w:tcPr>
-      <w:shd w:val="clear" w:color="auto" w:fill="FDEADA" w:themeFill="accent6" w:themeFillTint="32"/>
+      <w:shd w:val="clear" w:color="auto" w:fill="FDEADB" w:themeFill="accent6" w:themeFillTint="31"/>
     </w:tcPr>
     <w:tblStylePr w:type="band1Horz">
       <w:tblPr/>

</xml_diff>

<commit_message>
✅ Day-5: Validations, inline error message, UX improvements
</commit_message>
<xml_diff>
--- a/my notes/portal interview.docx
+++ b/my notes/portal interview.docx
@@ -172,10 +172,305 @@
         <w:t>The structure follows real-world DevOps and team-based practices.</w:t>
       </w:r>
     </w:p>
+    <w:p>
+      <w:pPr>
+        <w:pStyle w:val="P3"/>
+        <w:keepNext w:val="1"/>
+        <w:keepLines w:val="1"/>
+        <w:widowControl w:val="1"/>
+      </w:pPr>
+      <w:r>
+        <w:t>Day 4 – Tasks Completed</w:t>
+      </w:r>
+    </w:p>
+    <w:p>
+      <w:pPr>
+        <w:widowControl w:val="1"/>
+        <w:spacing w:after="200"/>
+        <w:rPr>
+          <w:bCs w:val="1"/>
+        </w:rPr>
+      </w:pPr>
+      <w:r>
+        <w:rPr>
+          <w:bCs w:val="1"/>
+        </w:rPr>
+        <w:t>1. Added Logout button to dashboard.html</w:t>
+      </w:r>
+    </w:p>
+    <w:p>
+      <w:pPr>
+        <w:widowControl w:val="1"/>
+        <w:spacing w:after="200"/>
+        <w:rPr>
+          <w:bCs w:val="1"/>
+        </w:rPr>
+      </w:pPr>
+      <w:r>
+        <w:rPr>
+          <w:bCs w:val="1"/>
+        </w:rPr>
+        <w:t>2. Implemented logoutUser() function to clear localStorage and redirect to login</w:t>
+      </w:r>
+    </w:p>
+    <w:p>
+      <w:pPr>
+        <w:widowControl w:val="1"/>
+        <w:spacing w:after="200"/>
+        <w:rPr>
+          <w:bCs w:val="1"/>
+        </w:rPr>
+      </w:pPr>
+      <w:r>
+        <w:rPr>
+          <w:bCs w:val="1"/>
+        </w:rPr>
+        <w:t>3. Protected dashboard from direct unauthorized access</w:t>
+      </w:r>
+    </w:p>
+    <w:p>
+      <w:pPr>
+        <w:widowControl w:val="1"/>
+        <w:spacing w:after="200"/>
+        <w:rPr>
+          <w:bCs w:val="1"/>
+        </w:rPr>
+      </w:pPr>
+      <w:r>
+        <w:rPr>
+          <w:bCs w:val="1"/>
+        </w:rPr>
+        <w:t>4. Cleaned up duplicate JavaScript blocks</w:t>
+      </w:r>
+    </w:p>
+    <w:p>
+      <w:pPr>
+        <w:widowControl w:val="1"/>
+        <w:spacing w:after="200"/>
+        <w:rPr>
+          <w:bCs w:val="1"/>
+        </w:rPr>
+      </w:pPr>
+      <w:r>
+        <w:rPr>
+          <w:bCs w:val="1"/>
+        </w:rPr>
+        <w:t>5. Full flow tested: Login → Dashboard → Logout</w:t>
+      </w:r>
+    </w:p>
+    <w:p>
+      <w:pPr>
+        <w:widowControl w:val="1"/>
+        <w:spacing w:after="200"/>
+        <w:rPr>
+          <w:bCs w:val="1"/>
+        </w:rPr>
+      </w:pPr>
+      <w:r>
+        <w:rPr>
+          <w:bCs w:val="1"/>
+        </w:rPr>
+        <w:t>6. Final push to GitHub completed with clear commit message</w:t>
+      </w:r>
+      <w:r>
+        <w:rPr>
+          <w:bCs w:val="1"/>
+        </w:rPr>
+        <w:br w:type="textWrapping"/>
+      </w:r>
+    </w:p>
+    <w:p>
+      <w:pPr>
+        <w:pStyle w:val="P3"/>
+        <w:keepNext w:val="1"/>
+        <w:keepLines w:val="1"/>
+        <w:widowControl w:val="1"/>
+      </w:pPr>
+      <w:r>
+        <w:t>🎯 Interview Questions &amp; Answers (Day 4)</w:t>
+      </w:r>
+    </w:p>
+    <w:p>
+      <w:pPr>
+        <w:pStyle w:val="P22"/>
+        <w:widowControl w:val="1"/>
+        <w:tabs>
+          <w:tab w:val="num" w:pos="360" w:leader="none"/>
+        </w:tabs>
+        <w:spacing w:lineRule="auto" w:line="275" w:after="200"/>
+        <w:rPr>
+          <w:bCs w:val="1"/>
+        </w:rPr>
+      </w:pPr>
+      <w:r>
+        <w:rPr>
+          <w:bCs w:val="1"/>
+        </w:rPr>
+        <w:t>Q1: What happens when a user clicks Logout?</w:t>
+      </w:r>
+    </w:p>
+    <w:p>
+      <w:pPr>
+        <w:widowControl w:val="1"/>
+        <w:spacing w:after="200"/>
+        <w:rPr>
+          <w:bCs w:val="1"/>
+        </w:rPr>
+      </w:pPr>
+      <w:r>
+        <w:rPr>
+          <w:bCs w:val="1"/>
+        </w:rPr>
+        <w:t>A: The logoutUser() function clears the user session stored in localStorage and redirects the user to index.html (login page).</w:t>
+      </w:r>
+    </w:p>
+    <w:p>
+      <w:pPr>
+        <w:pStyle w:val="P22"/>
+        <w:widowControl w:val="1"/>
+        <w:tabs>
+          <w:tab w:val="num" w:pos="360" w:leader="none"/>
+        </w:tabs>
+        <w:spacing w:lineRule="auto" w:line="275" w:after="200"/>
+        <w:rPr>
+          <w:bCs w:val="1"/>
+        </w:rPr>
+      </w:pPr>
+      <w:r>
+        <w:rPr>
+          <w:bCs w:val="1"/>
+        </w:rPr>
+        <w:t>Q2: How is the dashboard protected from direct access?</w:t>
+      </w:r>
+    </w:p>
+    <w:p>
+      <w:pPr>
+        <w:widowControl w:val="1"/>
+        <w:spacing w:after="200"/>
+        <w:rPr>
+          <w:bCs w:val="1"/>
+        </w:rPr>
+      </w:pPr>
+      <w:r>
+        <w:rPr>
+          <w:bCs w:val="1"/>
+        </w:rPr>
+        <w:t>A: On page load, the dashboard checks if localStorage has a valid user object. If not found, it shows a message and redirects to login after 2 seconds.</w:t>
+      </w:r>
+    </w:p>
+    <w:p>
+      <w:pPr>
+        <w:pStyle w:val="P22"/>
+        <w:widowControl w:val="1"/>
+        <w:tabs>
+          <w:tab w:val="num" w:pos="360" w:leader="none"/>
+        </w:tabs>
+        <w:spacing w:lineRule="auto" w:line="275" w:after="200"/>
+        <w:rPr>
+          <w:bCs w:val="1"/>
+        </w:rPr>
+      </w:pPr>
+      <w:r>
+        <w:rPr>
+          <w:bCs w:val="1"/>
+        </w:rPr>
+        <w:t>Q3: Why is localStorage used here?</w:t>
+      </w:r>
+    </w:p>
+    <w:p>
+      <w:pPr>
+        <w:widowControl w:val="1"/>
+        <w:spacing w:after="200"/>
+        <w:rPr>
+          <w:bCs w:val="1"/>
+        </w:rPr>
+      </w:pPr>
+      <w:r>
+        <w:rPr>
+          <w:bCs w:val="1"/>
+        </w:rPr>
+        <w:t>A: It provides a simple, browser-based way to temporarily store session data for authenticated users.</w:t>
+      </w:r>
+    </w:p>
+    <w:p>
+      <w:pPr>
+        <w:pStyle w:val="P22"/>
+        <w:widowControl w:val="1"/>
+        <w:tabs>
+          <w:tab w:val="num" w:pos="360" w:leader="none"/>
+        </w:tabs>
+        <w:spacing w:lineRule="auto" w:line="275" w:after="200"/>
+        <w:rPr>
+          <w:bCs w:val="1"/>
+        </w:rPr>
+      </w:pPr>
+      <w:r>
+        <w:rPr>
+          <w:bCs w:val="1"/>
+        </w:rPr>
+        <w:t>Q4: What improvements were made in code cleanup?</w:t>
+      </w:r>
+    </w:p>
+    <w:p>
+      <w:pPr>
+        <w:widowControl w:val="1"/>
+        <w:spacing w:after="200"/>
+        <w:rPr>
+          <w:bCs w:val="1"/>
+        </w:rPr>
+      </w:pPr>
+      <w:r>
+        <w:rPr>
+          <w:bCs w:val="1"/>
+        </w:rPr>
+        <w:t>A: Removed duplicate script blocks and made the logout and user load logic more readable and modular.</w:t>
+      </w:r>
+    </w:p>
+    <w:p>
+      <w:pPr>
+        <w:pStyle w:val="P22"/>
+        <w:widowControl w:val="1"/>
+        <w:tabs>
+          <w:tab w:val="num" w:pos="360" w:leader="none"/>
+        </w:tabs>
+        <w:spacing w:lineRule="auto" w:line="275" w:after="200"/>
+        <w:rPr>
+          <w:bCs w:val="1"/>
+        </w:rPr>
+      </w:pPr>
+      <w:r>
+        <w:rPr>
+          <w:bCs w:val="1"/>
+        </w:rPr>
+        <w:t>Q5: Why push to GitHub after each major update?</w:t>
+      </w:r>
+    </w:p>
+    <w:p>
+      <w:pPr>
+        <w:widowControl w:val="1"/>
+        <w:spacing w:after="200"/>
+        <w:rPr>
+          <w:bCs w:val="1"/>
+        </w:rPr>
+      </w:pPr>
+      <w:r>
+        <w:rPr>
+          <w:bCs w:val="1"/>
+        </w:rPr>
+        <w:t>A: To ensure daily progress is backed up and can be tracked or reverted easily. Also good practice for team collaboration.</w:t>
+      </w:r>
+    </w:p>
+    <w:p/>
+    <w:p/>
+    <w:p/>
+    <w:p/>
+    <w:p/>
+    <w:p/>
+    <w:p/>
     <w:p/>
     <w:p>
       <w:pPr>
-        <w:spacing w:before="240" w:after="240"/>
+        <w:spacing w:before="240" w:after="240" w:beforeAutospacing="0" w:afterAutospacing="0"/>
         <w:ind w:firstLine="0" w:left="0" w:right="0"/>
         <w:outlineLvl w:val="1"/>
         <w:rPr>
@@ -196,7 +491,7 @@
     </w:p>
     <w:p>
       <w:pPr>
-        <w:spacing w:before="240" w:after="240"/>
+        <w:spacing w:before="240" w:after="240" w:beforeAutospacing="0" w:afterAutospacing="0"/>
         <w:ind w:firstLine="0" w:left="0" w:right="0"/>
       </w:pPr>
       <w:r>
@@ -214,7 +509,7 @@
     </w:p>
     <w:p>
       <w:pPr>
-        <w:spacing w:before="240" w:after="240"/>
+        <w:spacing w:before="240" w:after="240" w:beforeAutospacing="0" w:afterAutospacing="0"/>
         <w:ind w:firstLine="0" w:left="600" w:right="600"/>
         <w:outlineLvl w:val="9"/>
       </w:pPr>
@@ -254,7 +549,7 @@
     </w:p>
     <w:p>
       <w:pPr>
-        <w:spacing w:before="240" w:after="240"/>
+        <w:spacing w:before="240" w:after="240" w:beforeAutospacing="0" w:afterAutospacing="0"/>
         <w:ind w:firstLine="0" w:left="600" w:right="600"/>
         <w:outlineLvl w:val="9"/>
       </w:pPr>
@@ -274,7 +569,7 @@
           <w:ilvl w:val="0"/>
           <w:numId w:val="10"/>
         </w:numPr>
-        <w:spacing w:before="240" w:after="240"/>
+        <w:spacing w:before="240" w:after="240" w:beforeAutospacing="0" w:afterAutospacing="0"/>
         <w:ind w:hanging="360" w:left="1320" w:right="600"/>
         <w:outlineLvl w:val="9"/>
       </w:pPr>
@@ -288,7 +583,7 @@
           <w:ilvl w:val="0"/>
           <w:numId w:val="10"/>
         </w:numPr>
-        <w:spacing w:before="240" w:after="240"/>
+        <w:spacing w:before="240" w:after="240" w:beforeAutospacing="0" w:afterAutospacing="0"/>
         <w:ind w:hanging="360" w:left="1320" w:right="600"/>
         <w:outlineLvl w:val="9"/>
       </w:pPr>
@@ -310,7 +605,7 @@
           <w:ilvl w:val="0"/>
           <w:numId w:val="10"/>
         </w:numPr>
-        <w:spacing w:before="240" w:after="240"/>
+        <w:spacing w:before="240" w:after="240" w:beforeAutospacing="0" w:afterAutospacing="0"/>
         <w:ind w:hanging="360" w:left="1320" w:right="600"/>
         <w:outlineLvl w:val="9"/>
       </w:pPr>
@@ -324,7 +619,7 @@
           <w:ilvl w:val="0"/>
           <w:numId w:val="10"/>
         </w:numPr>
-        <w:spacing w:before="240" w:after="240"/>
+        <w:spacing w:before="240" w:after="240" w:beforeAutospacing="0" w:afterAutospacing="0"/>
         <w:ind w:hanging="360" w:left="1320" w:right="600"/>
         <w:outlineLvl w:val="9"/>
       </w:pPr>
@@ -349,7 +644,7 @@
           <w:ilvl w:val="0"/>
           <w:numId w:val="10"/>
         </w:numPr>
-        <w:spacing w:before="240" w:after="240"/>
+        <w:spacing w:before="240" w:after="240" w:beforeAutospacing="0" w:afterAutospacing="0"/>
         <w:ind w:hanging="360" w:left="1320" w:right="600"/>
         <w:outlineLvl w:val="9"/>
       </w:pPr>
@@ -374,7 +669,7 @@
           <w:ilvl w:val="0"/>
           <w:numId w:val="10"/>
         </w:numPr>
-        <w:spacing w:before="240" w:after="240"/>
+        <w:spacing w:before="240" w:after="240" w:beforeAutospacing="0" w:afterAutospacing="0"/>
         <w:ind w:hanging="360" w:left="1320" w:right="600"/>
         <w:outlineLvl w:val="9"/>
       </w:pPr>
@@ -388,7 +683,7 @@
           <w:ilvl w:val="0"/>
           <w:numId w:val="10"/>
         </w:numPr>
-        <w:spacing w:before="240" w:after="240"/>
+        <w:spacing w:before="240" w:after="240" w:beforeAutospacing="0" w:afterAutospacing="0"/>
         <w:ind w:hanging="360" w:left="1320" w:right="600"/>
         <w:outlineLvl w:val="9"/>
       </w:pPr>
@@ -410,7 +705,7 @@
           <w:ilvl w:val="0"/>
           <w:numId w:val="10"/>
         </w:numPr>
-        <w:spacing w:before="240" w:after="240"/>
+        <w:spacing w:before="240" w:after="240" w:beforeAutospacing="0" w:afterAutospacing="0"/>
         <w:ind w:hanging="360" w:left="1320" w:right="600"/>
         <w:outlineLvl w:val="9"/>
       </w:pPr>
@@ -432,7 +727,7 @@
           <w:ilvl w:val="0"/>
           <w:numId w:val="10"/>
         </w:numPr>
-        <w:spacing w:before="240" w:after="240"/>
+        <w:spacing w:before="240" w:after="240" w:beforeAutospacing="0" w:afterAutospacing="0"/>
         <w:ind w:hanging="360" w:left="1320" w:right="600"/>
         <w:outlineLvl w:val="9"/>
       </w:pPr>
@@ -446,78 +741,13 @@
           <w:ilvl w:val="0"/>
           <w:numId w:val="10"/>
         </w:numPr>
-        <w:spacing w:before="240" w:after="240"/>
+        <w:spacing w:before="240" w:after="240" w:beforeAutospacing="0" w:afterAutospacing="0"/>
         <w:ind w:hanging="360" w:left="1320" w:right="600"/>
         <w:outlineLvl w:val="9"/>
       </w:pPr>
       <w:r>
         <w:t>Maintained clear documentation and Word reports</w:t>
       </w:r>
-    </w:p>
-    <w:p>
-      <w:pPr>
-        <w:spacing w:before="240" w:after="240"/>
-        <w:ind w:firstLine="0" w:left="600" w:right="600"/>
-        <w:outlineLvl w:val="9"/>
-      </w:pPr>
-      <w:r>
-        <w:rPr>
-          <w:rFonts w:ascii="Times New Roman" w:hAnsi="Segoe UI Emoji"/>
-          <w:rtl w:val="0"/>
-          <w:lang w:val="en-US" w:bidi="en-US" w:eastAsia="en-US"/>
-        </w:rPr>
-        <w:t xml:space="preserve">COMING PENDING </w:t>
-      </w:r>
-      <w:r>
-        <w:rPr>
-          <w:b w:val="1"/>
-        </w:rPr>
-        <w:t>(Day 4):</w:t>
-      </w:r>
-    </w:p>
-    <w:p>
-      <w:pPr>
-        <w:numPr>
-          <w:ilvl w:val="0"/>
-          <w:numId w:val="11"/>
-        </w:numPr>
-        <w:spacing w:before="240" w:after="240"/>
-        <w:ind w:hanging="360" w:left="1320" w:right="600"/>
-        <w:outlineLvl w:val="9"/>
-      </w:pPr>
-      <w:r>
-        <w:t>Add Logout functionality</w:t>
-      </w:r>
-    </w:p>
-    <w:p>
-      <w:pPr>
-        <w:numPr>
-          <w:ilvl w:val="0"/>
-          <w:numId w:val="11"/>
-        </w:numPr>
-        <w:spacing w:before="240" w:after="240"/>
-        <w:ind w:hanging="360" w:left="1320" w:right="600"/>
-        <w:outlineLvl w:val="9"/>
-      </w:pPr>
-      <w:r>
-        <w:t>Secure dashboard with auth redirection</w:t>
-      </w:r>
-    </w:p>
-    <w:p>
-      <w:pPr>
-        <w:numPr>
-          <w:ilvl w:val="0"/>
-          <w:numId w:val="11"/>
-        </w:numPr>
-        <w:spacing w:before="240" w:after="240"/>
-        <w:ind w:hanging="360" w:left="1320" w:right="600"/>
-        <w:outlineLvl w:val="9"/>
-      </w:pPr>
-      <w:r>
-        <w:t>Finalize frontend session handling</w:t>
-      </w:r>
-      <w:bookmarkStart w:id="1" w:name="_dx_frag_EndFragment"/>
-      <w:bookmarkEnd w:id="1"/>
     </w:p>
     <w:p/>
     <w:p/>
@@ -9191,7 +9421,7 @@
           <w:insideH w:val="nil"/>
           <w:insideV w:val="nil"/>
         </w:tcBorders>
-        <w:shd w:val="clear" w:color="auto" w:fill="CDCDCD" w:themeFill="text1" w:themeFillTint="31"/>
+        <w:shd w:val="clear" w:color="auto" w:fill="CECECE" w:themeFill="text1" w:themeFillTint="30"/>
       </w:tcPr>
     </w:tblStylePr>
     <w:tblStylePr w:type="firstCol">
@@ -9322,7 +9552,7 @@
           <w:insideH w:val="nil"/>
           <w:insideV w:val="nil"/>
         </w:tcBorders>
-        <w:shd w:val="clear" w:color="auto" w:fill="DCE6F2" w:themeFill="accent1" w:themeFillTint="31"/>
+        <w:shd w:val="clear" w:color="auto" w:fill="DDE7F2" w:themeFill="accent1" w:themeFillTint="30"/>
       </w:tcPr>
     </w:tblStylePr>
     <w:tblStylePr w:type="firstCol">
@@ -9453,7 +9683,7 @@
           <w:insideH w:val="nil"/>
           <w:insideV w:val="nil"/>
         </w:tcBorders>
-        <w:shd w:val="clear" w:color="auto" w:fill="F3DDDC" w:themeFill="accent2" w:themeFillTint="31"/>
+        <w:shd w:val="clear" w:color="auto" w:fill="F3DDDD" w:themeFill="accent2" w:themeFillTint="30"/>
       </w:tcPr>
     </w:tblStylePr>
     <w:tblStylePr w:type="firstCol">
@@ -9584,7 +9814,7 @@
           <w:insideH w:val="nil"/>
           <w:insideV w:val="nil"/>
         </w:tcBorders>
-        <w:shd w:val="clear" w:color="auto" w:fill="EBF2DE" w:themeFill="accent3" w:themeFillTint="31"/>
+        <w:shd w:val="clear" w:color="auto" w:fill="ECF2DF" w:themeFill="accent3" w:themeFillTint="30"/>
       </w:tcPr>
     </w:tblStylePr>
     <w:tblStylePr w:type="firstCol">
@@ -9715,7 +9945,7 @@
           <w:insideH w:val="nil"/>
           <w:insideV w:val="nil"/>
         </w:tcBorders>
-        <w:shd w:val="clear" w:color="auto" w:fill="E6E1ED" w:themeFill="accent4" w:themeFillTint="31"/>
+        <w:shd w:val="clear" w:color="auto" w:fill="E7E1ED" w:themeFill="accent4" w:themeFillTint="30"/>
       </w:tcPr>
     </w:tblStylePr>
     <w:tblStylePr w:type="firstCol">
@@ -9846,7 +10076,7 @@
           <w:insideH w:val="nil"/>
           <w:insideV w:val="nil"/>
         </w:tcBorders>
-        <w:shd w:val="clear" w:color="auto" w:fill="DCEFF4" w:themeFill="accent5" w:themeFillTint="31"/>
+        <w:shd w:val="clear" w:color="auto" w:fill="DCEFF4" w:themeFill="accent5" w:themeFillTint="30"/>
       </w:tcPr>
     </w:tblStylePr>
     <w:tblStylePr w:type="firstCol">
@@ -9977,7 +10207,7 @@
           <w:insideH w:val="nil"/>
           <w:insideV w:val="nil"/>
         </w:tcBorders>
-        <w:shd w:val="clear" w:color="auto" w:fill="FDEADB" w:themeFill="accent6" w:themeFillTint="31"/>
+        <w:shd w:val="clear" w:color="auto" w:fill="FDEBDB" w:themeFill="accent6" w:themeFillTint="30"/>
       </w:tcPr>
     </w:tblStylePr>
     <w:tblStylePr w:type="firstCol">
@@ -12831,7 +13061,7 @@
       <w:tblPr/>
       <w:trPr/>
       <w:tcPr>
-        <w:shd w:val="clear" w:color="auto" w:fill="CDCDCD" w:themeFill="text1" w:themeFillTint="31"/>
+        <w:shd w:val="clear" w:color="auto" w:fill="CECECE" w:themeFill="text1" w:themeFillTint="30"/>
       </w:tcPr>
     </w:tblStylePr>
     <w:tblStylePr w:type="band1Vert">
@@ -12926,7 +13156,7 @@
       <w:tblPr/>
       <w:trPr/>
       <w:tcPr>
-        <w:shd w:val="clear" w:color="auto" w:fill="DCE6F2" w:themeFill="accent1" w:themeFillTint="31"/>
+        <w:shd w:val="clear" w:color="auto" w:fill="DDE7F2" w:themeFill="accent1" w:themeFillTint="30"/>
       </w:tcPr>
     </w:tblStylePr>
     <w:tblStylePr w:type="band1Vert">
@@ -13021,7 +13251,7 @@
       <w:tblPr/>
       <w:trPr/>
       <w:tcPr>
-        <w:shd w:val="clear" w:color="auto" w:fill="F3DDDC" w:themeFill="accent2" w:themeFillTint="31"/>
+        <w:shd w:val="clear" w:color="auto" w:fill="F3DDDD" w:themeFill="accent2" w:themeFillTint="30"/>
       </w:tcPr>
     </w:tblStylePr>
     <w:tblStylePr w:type="band1Vert">
@@ -13116,7 +13346,7 @@
       <w:tblPr/>
       <w:trPr/>
       <w:tcPr>
-        <w:shd w:val="clear" w:color="auto" w:fill="EBF2DE" w:themeFill="accent3" w:themeFillTint="31"/>
+        <w:shd w:val="clear" w:color="auto" w:fill="ECF2DF" w:themeFill="accent3" w:themeFillTint="30"/>
       </w:tcPr>
     </w:tblStylePr>
     <w:tblStylePr w:type="band1Vert">
@@ -13211,7 +13441,7 @@
       <w:tblPr/>
       <w:trPr/>
       <w:tcPr>
-        <w:shd w:val="clear" w:color="auto" w:fill="E6E1ED" w:themeFill="accent4" w:themeFillTint="31"/>
+        <w:shd w:val="clear" w:color="auto" w:fill="E7E1ED" w:themeFill="accent4" w:themeFillTint="30"/>
       </w:tcPr>
     </w:tblStylePr>
     <w:tblStylePr w:type="band1Vert">
@@ -13306,7 +13536,7 @@
       <w:tblPr/>
       <w:trPr/>
       <w:tcPr>
-        <w:shd w:val="clear" w:color="auto" w:fill="DCEFF4" w:themeFill="accent5" w:themeFillTint="31"/>
+        <w:shd w:val="clear" w:color="auto" w:fill="DCEFF4" w:themeFill="accent5" w:themeFillTint="30"/>
       </w:tcPr>
     </w:tblStylePr>
     <w:tblStylePr w:type="band1Vert">
@@ -13401,7 +13631,7 @@
       <w:tblPr/>
       <w:trPr/>
       <w:tcPr>
-        <w:shd w:val="clear" w:color="auto" w:fill="FDEADB" w:themeFill="accent6" w:themeFillTint="31"/>
+        <w:shd w:val="clear" w:color="auto" w:fill="FDEBDB" w:themeFill="accent6" w:themeFillTint="30"/>
       </w:tcPr>
     </w:tblStylePr>
     <w:tblStylePr w:type="band1Vert">
@@ -13493,7 +13723,7 @@
     </w:tblPr>
     <w:trPr/>
     <w:tcPr>
-      <w:shd w:val="clear" w:color="auto" w:fill="CDCDCD" w:themeFill="text1" w:themeFillTint="31"/>
+      <w:shd w:val="clear" w:color="auto" w:fill="CECECE" w:themeFill="text1" w:themeFillTint="30"/>
     </w:tcPr>
     <w:tblStylePr w:type="band1Horz">
       <w:tblPr/>
@@ -13578,7 +13808,7 @@
     </w:tblPr>
     <w:trPr/>
     <w:tcPr>
-      <w:shd w:val="clear" w:color="auto" w:fill="DCE6F2" w:themeFill="accent1" w:themeFillTint="31"/>
+      <w:shd w:val="clear" w:color="auto" w:fill="DDE7F2" w:themeFill="accent1" w:themeFillTint="30"/>
     </w:tcPr>
     <w:tblStylePr w:type="band1Horz">
       <w:tblPr/>
@@ -13663,7 +13893,7 @@
     </w:tblPr>
     <w:trPr/>
     <w:tcPr>
-      <w:shd w:val="clear" w:color="auto" w:fill="F3DDDC" w:themeFill="accent2" w:themeFillTint="31"/>
+      <w:shd w:val="clear" w:color="auto" w:fill="F3DDDD" w:themeFill="accent2" w:themeFillTint="30"/>
     </w:tcPr>
     <w:tblStylePr w:type="band1Horz">
       <w:tblPr/>
@@ -13748,7 +13978,7 @@
     </w:tblPr>
     <w:trPr/>
     <w:tcPr>
-      <w:shd w:val="clear" w:color="auto" w:fill="EBF2DE" w:themeFill="accent3" w:themeFillTint="31"/>
+      <w:shd w:val="clear" w:color="auto" w:fill="ECF2DF" w:themeFill="accent3" w:themeFillTint="30"/>
     </w:tcPr>
     <w:tblStylePr w:type="band1Horz">
       <w:tblPr/>
@@ -13833,7 +14063,7 @@
     </w:tblPr>
     <w:trPr/>
     <w:tcPr>
-      <w:shd w:val="clear" w:color="auto" w:fill="E6E1ED" w:themeFill="accent4" w:themeFillTint="31"/>
+      <w:shd w:val="clear" w:color="auto" w:fill="E7E1ED" w:themeFill="accent4" w:themeFillTint="30"/>
     </w:tcPr>
     <w:tblStylePr w:type="band1Horz">
       <w:tblPr/>
@@ -13918,7 +14148,7 @@
     </w:tblPr>
     <w:trPr/>
     <w:tcPr>
-      <w:shd w:val="clear" w:color="auto" w:fill="DCEFF4" w:themeFill="accent5" w:themeFillTint="31"/>
+      <w:shd w:val="clear" w:color="auto" w:fill="DCEFF4" w:themeFill="accent5" w:themeFillTint="30"/>
     </w:tcPr>
     <w:tblStylePr w:type="band1Horz">
       <w:tblPr/>
@@ -14003,7 +14233,7 @@
     </w:tblPr>
     <w:trPr/>
     <w:tcPr>
-      <w:shd w:val="clear" w:color="auto" w:fill="FDEADB" w:themeFill="accent6" w:themeFillTint="31"/>
+      <w:shd w:val="clear" w:color="auto" w:fill="FDEBDB" w:themeFill="accent6" w:themeFillTint="30"/>
     </w:tcPr>
     <w:tblStylePr w:type="band1Horz">
       <w:tblPr/>

</xml_diff>

<commit_message>
Day-10: Final backend and frontend updates, backups, dbtest, and notes added
</commit_message>
<xml_diff>
--- a/my notes/portal interview.docx
+++ b/my notes/portal interview.docx
@@ -692,7 +692,7 @@
     <w:p/>
     <w:p>
       <w:pPr>
-        <w:spacing w:before="240" w:after="240"/>
+        <w:spacing w:before="240" w:after="240" w:beforeAutospacing="0" w:afterAutospacing="0"/>
         <w:ind w:firstLine="0" w:left="0" w:right="0"/>
         <w:outlineLvl w:val="2"/>
         <w:rPr>
@@ -713,7 +713,7 @@
     </w:p>
     <w:p>
       <w:pPr>
-        <w:spacing w:before="240" w:after="240"/>
+        <w:spacing w:before="240" w:after="240" w:beforeAutospacing="0" w:afterAutospacing="0"/>
         <w:ind w:firstLine="0" w:left="0" w:right="0"/>
         <w:outlineLvl w:val="3"/>
         <w:rPr>
@@ -736,7 +736,7 @@
           <w:ilvl w:val="0"/>
           <w:numId w:val="12"/>
         </w:numPr>
-        <w:spacing w:before="240" w:after="240"/>
+        <w:spacing w:before="240" w:after="240" w:beforeAutospacing="0" w:afterAutospacing="0"/>
         <w:ind w:hanging="360" w:left="720" w:right="0"/>
       </w:pPr>
       <w:r>
@@ -752,7 +752,7 @@
           <w:ilvl w:val="1"/>
           <w:numId w:val="12"/>
         </w:numPr>
-        <w:spacing w:before="240" w:after="240"/>
+        <w:spacing w:before="240" w:after="240" w:beforeAutospacing="0" w:afterAutospacing="0"/>
         <w:ind w:hanging="360" w:left="1440" w:right="0"/>
       </w:pPr>
       <w:r>
@@ -761,7 +761,7 @@
     </w:p>
     <w:p>
       <w:pPr>
-        <w:spacing w:before="240" w:after="240"/>
+        <w:spacing w:before="240" w:after="240" w:beforeAutospacing="0" w:afterAutospacing="0"/>
         <w:ind w:firstLine="0" w:left="0" w:right="0"/>
         <w:outlineLvl w:val="3"/>
         <w:rPr>
@@ -784,7 +784,7 @@
           <w:ilvl w:val="0"/>
           <w:numId w:val="13"/>
         </w:numPr>
-        <w:spacing w:before="240" w:after="240"/>
+        <w:spacing w:before="240" w:after="240" w:beforeAutospacing="0" w:afterAutospacing="0"/>
         <w:ind w:hanging="360" w:left="720" w:right="0"/>
       </w:pPr>
       <w:r>
@@ -800,7 +800,7 @@
           <w:ilvl w:val="1"/>
           <w:numId w:val="13"/>
         </w:numPr>
-        <w:spacing w:before="240" w:after="240"/>
+        <w:spacing w:before="240" w:after="240" w:beforeAutospacing="0" w:afterAutospacing="0"/>
         <w:ind w:hanging="360" w:left="1440" w:right="0"/>
       </w:pPr>
       <w:r>
@@ -864,7 +864,7 @@
     </w:p>
     <w:p>
       <w:pPr>
-        <w:spacing w:before="240" w:after="240"/>
+        <w:spacing w:before="240" w:after="240" w:beforeAutospacing="0" w:afterAutospacing="0"/>
         <w:ind w:firstLine="0" w:left="0" w:right="0"/>
         <w:outlineLvl w:val="3"/>
         <w:rPr>
@@ -887,7 +887,7 @@
           <w:ilvl w:val="0"/>
           <w:numId w:val="14"/>
         </w:numPr>
-        <w:spacing w:before="240" w:after="240"/>
+        <w:spacing w:before="240" w:after="240" w:beforeAutospacing="0" w:afterAutospacing="0"/>
         <w:ind w:hanging="360" w:left="720" w:right="0"/>
       </w:pPr>
       <w:r>
@@ -903,7 +903,7 @@
           <w:ilvl w:val="1"/>
           <w:numId w:val="14"/>
         </w:numPr>
-        <w:spacing w:before="240" w:after="240"/>
+        <w:spacing w:before="240" w:after="240" w:beforeAutospacing="0" w:afterAutospacing="0"/>
         <w:ind w:hanging="360" w:left="1440" w:right="0"/>
       </w:pPr>
       <w:r>
@@ -940,7 +940,7 @@
           <w:tab w:val="left" w:pos="13740" w:leader="none"/>
           <w:tab w:val="left" w:pos="14656" w:leader="none"/>
         </w:tabs>
-        <w:spacing w:before="0" w:after="0"/>
+        <w:spacing w:before="0" w:after="0" w:beforeAutospacing="0" w:afterAutospacing="0"/>
         <w:ind w:hanging="360" w:left="1440" w:right="0"/>
         <w:outlineLvl w:val="9"/>
         <w:rPr>
@@ -976,7 +976,7 @@
           <w:tab w:val="left" w:pos="13740" w:leader="none"/>
           <w:tab w:val="left" w:pos="14656" w:leader="none"/>
         </w:tabs>
-        <w:spacing w:before="0" w:after="0"/>
+        <w:spacing w:before="0" w:after="0" w:beforeAutospacing="0" w:afterAutospacing="0"/>
         <w:ind w:hanging="360" w:left="1440" w:right="0"/>
         <w:outlineLvl w:val="9"/>
         <w:rPr>
@@ -1012,7 +1012,7 @@
           <w:tab w:val="left" w:pos="13740" w:leader="none"/>
           <w:tab w:val="left" w:pos="14656" w:leader="none"/>
         </w:tabs>
-        <w:spacing w:before="0" w:after="0"/>
+        <w:spacing w:before="0" w:after="0" w:beforeAutospacing="0" w:afterAutospacing="0"/>
         <w:ind w:hanging="360" w:left="1440" w:right="0"/>
         <w:bidi w:val="0"/>
         <w:outlineLvl w:val="9"/>
@@ -1052,7 +1052,7 @@
           <w:tab w:val="left" w:pos="13740" w:leader="none"/>
           <w:tab w:val="left" w:pos="14656" w:leader="none"/>
         </w:tabs>
-        <w:spacing w:before="0" w:after="0"/>
+        <w:spacing w:before="0" w:after="0" w:beforeAutospacing="0" w:afterAutospacing="0"/>
         <w:ind w:hanging="360" w:left="1440" w:right="0"/>
         <w:bidi w:val="0"/>
         <w:outlineLvl w:val="9"/>
@@ -1092,7 +1092,7 @@
           <w:tab w:val="left" w:pos="13740" w:leader="none"/>
           <w:tab w:val="left" w:pos="14656" w:leader="none"/>
         </w:tabs>
-        <w:spacing w:before="0" w:after="0"/>
+        <w:spacing w:before="0" w:after="0" w:beforeAutospacing="0" w:afterAutospacing="0"/>
         <w:ind w:hanging="360" w:left="1440" w:right="0"/>
         <w:bidi w:val="0"/>
         <w:outlineLvl w:val="9"/>
@@ -1122,7 +1122,7 @@
           <w:tab w:val="left" w:pos="13740" w:leader="none"/>
           <w:tab w:val="left" w:pos="14656" w:leader="none"/>
         </w:tabs>
-        <w:spacing w:before="240" w:after="240"/>
+        <w:spacing w:before="240" w:after="240" w:beforeAutospacing="0" w:afterAutospacing="0"/>
         <w:ind w:hanging="360" w:left="1440" w:right="0"/>
       </w:pPr>
       <w:r>
@@ -1142,7 +1142,7 @@
     </w:p>
     <w:p>
       <w:pPr>
-        <w:spacing w:before="240" w:after="240"/>
+        <w:spacing w:before="240" w:after="240" w:beforeAutospacing="0" w:afterAutospacing="0"/>
         <w:ind w:firstLine="0" w:left="0" w:right="0"/>
         <w:outlineLvl w:val="3"/>
         <w:rPr>
@@ -1165,7 +1165,7 @@
           <w:ilvl w:val="0"/>
           <w:numId w:val="15"/>
         </w:numPr>
-        <w:spacing w:before="240" w:after="240"/>
+        <w:spacing w:before="240" w:after="240" w:beforeAutospacing="0" w:afterAutospacing="0"/>
         <w:ind w:hanging="360" w:left="720" w:right="0"/>
       </w:pPr>
       <w:r>
@@ -1181,7 +1181,7 @@
           <w:ilvl w:val="1"/>
           <w:numId w:val="15"/>
         </w:numPr>
-        <w:spacing w:before="240" w:after="240"/>
+        <w:spacing w:before="240" w:after="240" w:beforeAutospacing="0" w:afterAutospacing="0"/>
         <w:ind w:hanging="360" w:left="1440" w:right="0"/>
       </w:pPr>
       <w:r>
@@ -1190,7 +1190,7 @@
     </w:p>
     <w:p>
       <w:pPr>
-        <w:spacing w:before="240" w:after="240"/>
+        <w:spacing w:before="240" w:after="240" w:beforeAutospacing="0" w:afterAutospacing="0"/>
         <w:ind w:firstLine="0" w:left="0" w:right="0"/>
         <w:outlineLvl w:val="3"/>
         <w:rPr>
@@ -1213,7 +1213,7 @@
           <w:ilvl w:val="0"/>
           <w:numId w:val="16"/>
         </w:numPr>
-        <w:spacing w:before="240" w:after="240"/>
+        <w:spacing w:before="240" w:after="240" w:beforeAutospacing="0" w:afterAutospacing="0"/>
         <w:ind w:hanging="360" w:left="720" w:right="0"/>
       </w:pPr>
       <w:r>
@@ -1229,7 +1229,7 @@
           <w:ilvl w:val="1"/>
           <w:numId w:val="16"/>
         </w:numPr>
-        <w:spacing w:before="240" w:after="240"/>
+        <w:spacing w:before="240" w:after="240" w:beforeAutospacing="0" w:afterAutospacing="0"/>
         <w:ind w:hanging="360" w:left="1440" w:right="0"/>
       </w:pPr>
       <w:r>
@@ -1238,7 +1238,7 @@
     </w:p>
     <w:p>
       <w:pPr>
-        <w:spacing w:before="240" w:after="240"/>
+        <w:spacing w:before="240" w:after="240" w:beforeAutospacing="0" w:afterAutospacing="0"/>
         <w:ind w:firstLine="0" w:left="0" w:right="0"/>
         <w:outlineLvl w:val="3"/>
         <w:rPr>
@@ -1261,7 +1261,7 @@
           <w:ilvl w:val="0"/>
           <w:numId w:val="17"/>
         </w:numPr>
-        <w:spacing w:before="240" w:after="240"/>
+        <w:spacing w:before="240" w:after="240" w:beforeAutospacing="0" w:afterAutospacing="0"/>
         <w:ind w:hanging="360" w:left="720" w:right="0"/>
       </w:pPr>
       <w:r>
@@ -1277,7 +1277,7 @@
           <w:ilvl w:val="1"/>
           <w:numId w:val="17"/>
         </w:numPr>
-        <w:spacing w:before="240" w:after="240"/>
+        <w:spacing w:before="240" w:after="240" w:beforeAutospacing="0" w:afterAutospacing="0"/>
         <w:ind w:hanging="360" w:left="1440" w:right="0"/>
       </w:pPr>
       <w:r>
@@ -1297,7 +1297,7 @@
     </w:p>
     <w:p>
       <w:pPr>
-        <w:spacing w:before="240" w:after="240"/>
+        <w:spacing w:before="240" w:after="240" w:beforeAutospacing="0" w:afterAutospacing="0"/>
         <w:ind w:firstLine="0" w:left="0" w:right="0"/>
         <w:outlineLvl w:val="3"/>
         <w:rPr>
@@ -1320,7 +1320,7 @@
           <w:ilvl w:val="0"/>
           <w:numId w:val="18"/>
         </w:numPr>
-        <w:spacing w:before="240" w:after="240"/>
+        <w:spacing w:before="240" w:after="240" w:beforeAutospacing="0" w:afterAutospacing="0"/>
         <w:ind w:hanging="360" w:left="720" w:right="0"/>
       </w:pPr>
       <w:r>
@@ -1336,7 +1336,7 @@
           <w:ilvl w:val="1"/>
           <w:numId w:val="18"/>
         </w:numPr>
-        <w:spacing w:before="240" w:after="240"/>
+        <w:spacing w:before="240" w:after="240" w:beforeAutospacing="0" w:afterAutospacing="0"/>
         <w:ind w:hanging="360" w:left="1440" w:right="0"/>
       </w:pPr>
       <w:r>
@@ -1346,12 +1346,9 @@
       <w:bookmarkEnd w:id="3"/>
     </w:p>
     <w:p/>
-    <w:p/>
-    <w:p/>
-    <w:p/>
     <w:p>
       <w:pPr>
-        <w:spacing w:before="240" w:after="240" w:beforeAutospacing="0" w:afterAutospacing="0"/>
+        <w:spacing w:before="240" w:after="240"/>
         <w:ind w:firstLine="0" w:left="0" w:right="0"/>
         <w:outlineLvl w:val="1"/>
         <w:rPr>
@@ -1367,109 +1364,29 @@
           <w:sz w:val="36"/>
           <w:szCs w:val="36"/>
         </w:rPr>
-        <w:t>Summary Update (Project Start → Now)</w:t>
+        <w:t xml:space="preserve">Day-8 </w:t>
       </w:r>
     </w:p>
     <w:p>
       <w:pPr>
-        <w:spacing w:before="240" w:after="240" w:beforeAutospacing="0" w:afterAutospacing="0"/>
-        <w:ind w:firstLine="0" w:left="0" w:right="0"/>
-      </w:pPr>
-      <w:r>
-        <w:t xml:space="preserve">Here’s what you can use as </w:t>
-      </w:r>
+        <w:numPr>
+          <w:ilvl w:val="0"/>
+          <w:numId w:val="19"/>
+        </w:numPr>
+        <w:spacing w:before="240" w:after="240"/>
+        <w:ind w:hanging="360" w:left="720" w:right="0"/>
+      </w:pPr>
       <w:r>
         <w:rPr>
           <w:b w:val="1"/>
         </w:rPr>
-        <w:t>team update or personal note</w:t>
-      </w:r>
-      <w:r>
-        <w:t>:</w:t>
-      </w:r>
-    </w:p>
-    <w:p>
-      <w:pPr>
-        <w:spacing w:before="240" w:after="240" w:beforeAutospacing="0" w:afterAutospacing="0"/>
-        <w:ind w:firstLine="0" w:left="600" w:right="600"/>
-        <w:outlineLvl w:val="9"/>
-      </w:pPr>
-      <w:r>
-        <w:rPr>
-          <w:rFonts w:ascii="Times New Roman" w:hAnsi="Segoe UI Emoji"/>
-        </w:rPr>
-        <w:t>✅</w:t>
-      </w:r>
-      <w:r>
-        <w:t xml:space="preserve"> </w:t>
-      </w:r>
-      <w:r>
-        <w:rPr>
-          <w:b w:val="1"/>
-        </w:rPr>
-        <w:t>Project Name:</w:t>
-      </w:r>
-      <w:r>
-        <w:t xml:space="preserve"> UserInfo Portal</w:t>
+        <w:t>How does your frontend handle invalid login inputs?</w:t>
       </w:r>
       <w:r>
         <w:br w:type="textWrapping"/>
       </w:r>
       <w:r>
-        <w:t xml:space="preserve">🎯 </w:t>
-      </w:r>
-      <w:r>
-        <w:rPr>
-          <w:b w:val="1"/>
-        </w:rPr>
-        <w:t>Objective:</w:t>
-      </w:r>
-      <w:r>
-        <w:t xml:space="preserve"> Build a working full-stack login system where users can securely log in and view their profile.</w:t>
-      </w:r>
-    </w:p>
-    <w:p>
-      <w:pPr>
-        <w:spacing w:before="240" w:after="240" w:beforeAutospacing="0" w:afterAutospacing="0"/>
-        <w:ind w:firstLine="0" w:left="600" w:right="600"/>
-        <w:outlineLvl w:val="9"/>
-      </w:pPr>
-      <w:r>
-        <w:t xml:space="preserve">🚀 </w:t>
-      </w:r>
-      <w:r>
-        <w:rPr>
-          <w:b w:val="1"/>
-        </w:rPr>
-        <w:t>What We’ve Done So Far:</w:t>
-      </w:r>
-    </w:p>
-    <w:p>
-      <w:pPr>
-        <w:numPr>
-          <w:ilvl w:val="0"/>
-          <w:numId w:val="10"/>
-        </w:numPr>
-        <w:spacing w:before="240" w:after="240" w:beforeAutospacing="0" w:afterAutospacing="0"/>
-        <w:ind w:hanging="360" w:left="1320" w:right="600"/>
-        <w:outlineLvl w:val="9"/>
-      </w:pPr>
-      <w:r>
-        <w:t>Setup local folder structure (frontend, backend, database)</w:t>
-      </w:r>
-    </w:p>
-    <w:p>
-      <w:pPr>
-        <w:numPr>
-          <w:ilvl w:val="0"/>
-          <w:numId w:val="10"/>
-        </w:numPr>
-        <w:spacing w:before="240" w:after="240" w:beforeAutospacing="0" w:afterAutospacing="0"/>
-        <w:ind w:hanging="360" w:left="1320" w:right="600"/>
-        <w:outlineLvl w:val="9"/>
-      </w:pPr>
-      <w:r>
-        <w:t xml:space="preserve">Created login form in </w:t>
+        <w:t xml:space="preserve">→ By validating email/password fields and showing message using a </w:t>
       </w:r>
       <w:r>
         <w:rPr>
@@ -1477,35 +1394,32 @@
           <w:sz w:val="20"/>
           <w:szCs w:val="20"/>
         </w:rPr>
-        <w:t>index.html</w:t>
+        <w:t>&lt;div&gt;</w:t>
+      </w:r>
+      <w:r>
+        <w:t xml:space="preserve"> with color styling.</w:t>
       </w:r>
     </w:p>
     <w:p>
       <w:pPr>
         <w:numPr>
           <w:ilvl w:val="0"/>
-          <w:numId w:val="10"/>
+          <w:numId w:val="19"/>
         </w:numPr>
-        <w:spacing w:before="240" w:after="240" w:beforeAutospacing="0" w:afterAutospacing="0"/>
-        <w:ind w:hanging="360" w:left="1320" w:right="600"/>
-        <w:outlineLvl w:val="9"/>
+        <w:spacing w:before="240" w:after="240"/>
+        <w:ind w:hanging="360" w:left="720" w:right="0"/>
       </w:pPr>
       <w:r>
-        <w:t>Built backend API using Node.js + Express.js</w:t>
+        <w:rPr>
+          <w:b w:val="1"/>
+        </w:rPr>
+        <w:t>What happens when login credentials are wrong?</w:t>
       </w:r>
-    </w:p>
-    <w:p>
-      <w:pPr>
-        <w:numPr>
-          <w:ilvl w:val="0"/>
-          <w:numId w:val="10"/>
-        </w:numPr>
-        <w:spacing w:before="240" w:after="240" w:beforeAutospacing="0" w:afterAutospacing="0"/>
-        <w:ind w:hanging="360" w:left="1320" w:right="600"/>
-        <w:outlineLvl w:val="9"/>
-      </w:pPr>
       <w:r>
-        <w:t xml:space="preserve">Used </w:t>
+        <w:br w:type="textWrapping"/>
+      </w:r>
+      <w:r>
+        <w:t xml:space="preserve">→ Backend returns a </w:t>
       </w:r>
       <w:r>
         <w:rPr>
@@ -1513,24 +1427,54 @@
           <w:sz w:val="20"/>
           <w:szCs w:val="20"/>
         </w:rPr>
-        <w:t>users.json</w:t>
+        <w:t>fail</w:t>
       </w:r>
       <w:r>
-        <w:t xml:space="preserve"> for storing test users</w:t>
+        <w:t xml:space="preserve"> status, which is shown to the user as “Invalid credentials.”</w:t>
       </w:r>
     </w:p>
     <w:p>
       <w:pPr>
         <w:numPr>
           <w:ilvl w:val="0"/>
-          <w:numId w:val="10"/>
+          <w:numId w:val="19"/>
         </w:numPr>
-        <w:spacing w:before="240" w:after="240" w:beforeAutospacing="0" w:afterAutospacing="0"/>
-        <w:ind w:hanging="360" w:left="1320" w:right="600"/>
-        <w:outlineLvl w:val="9"/>
+        <w:spacing w:before="240" w:after="240"/>
+        <w:ind w:hanging="360" w:left="720" w:right="0"/>
       </w:pPr>
       <w:r>
-        <w:t xml:space="preserve">Connected frontend with backend using </w:t>
+        <w:rPr>
+          <w:b w:val="1"/>
+        </w:rPr>
+        <w:t>Why is frontend error handling important?</w:t>
+      </w:r>
+      <w:r>
+        <w:br w:type="textWrapping"/>
+      </w:r>
+      <w:r>
+        <w:t>→ To give users immediate feedback, improve UX, and avoid sending bad data to the backend.</w:t>
+      </w:r>
+    </w:p>
+    <w:p>
+      <w:pPr>
+        <w:numPr>
+          <w:ilvl w:val="0"/>
+          <w:numId w:val="19"/>
+        </w:numPr>
+        <w:spacing w:before="240" w:after="240"/>
+        <w:ind w:hanging="360" w:left="720" w:right="0"/>
+      </w:pPr>
+      <w:r>
+        <w:rPr>
+          <w:b w:val="1"/>
+        </w:rPr>
+        <w:t>What tools did you use for backup today?</w:t>
+      </w:r>
+      <w:r>
+        <w:br w:type="textWrapping"/>
+      </w:r>
+      <w:r>
+        <w:t xml:space="preserve">→ Git (Git Bash), GitHub, and local </w:t>
       </w:r>
       <w:r>
         <w:rPr>
@@ -1538,99 +1482,43 @@
           <w:sz w:val="20"/>
           <w:szCs w:val="20"/>
         </w:rPr>
-        <w:t>fetch()</w:t>
+        <w:t>backup/</w:t>
       </w:r>
       <w:r>
-        <w:t xml:space="preserve"> (AJAX)</w:t>
+        <w:t xml:space="preserve"> folder with date-wise structure.</w:t>
       </w:r>
     </w:p>
     <w:p>
       <w:pPr>
         <w:numPr>
           <w:ilvl w:val="0"/>
-          <w:numId w:val="10"/>
+          <w:numId w:val="19"/>
         </w:numPr>
-        <w:spacing w:before="240" w:after="240" w:beforeAutospacing="0" w:afterAutospacing="0"/>
-        <w:ind w:hanging="360" w:left="1320" w:right="600"/>
-        <w:outlineLvl w:val="9"/>
+        <w:spacing w:before="240" w:after="240"/>
+        <w:ind w:hanging="360" w:left="720" w:right="0"/>
       </w:pPr>
       <w:r>
-        <w:t>Fixed CORS errors with middleware in backend</w:t>
-      </w:r>
-    </w:p>
-    <w:p>
-      <w:pPr>
-        <w:numPr>
-          <w:ilvl w:val="0"/>
-          <w:numId w:val="10"/>
-        </w:numPr>
-        <w:spacing w:before="240" w:after="240" w:beforeAutospacing="0" w:afterAutospacing="0"/>
-        <w:ind w:hanging="360" w:left="1320" w:right="600"/>
-        <w:outlineLvl w:val="9"/>
-      </w:pPr>
-      <w:r>
-        <w:t xml:space="preserve">Stored session data in </w:t>
+        <w:rPr>
+          <w:b w:val="1"/>
+        </w:rPr>
+        <w:t>Why did you skip bcrypt in this version?</w:t>
       </w:r>
       <w:r>
-        <w:rPr>
-          <w:rFonts w:ascii="Courier New" w:hAnsi="Courier New" w:cs="Courier New" w:eastAsia="Courier New"/>
-          <w:sz w:val="20"/>
-          <w:szCs w:val="20"/>
-        </w:rPr>
-        <w:t>localStorage</w:t>
-      </w:r>
-    </w:p>
-    <w:p>
-      <w:pPr>
-        <w:numPr>
-          <w:ilvl w:val="0"/>
-          <w:numId w:val="10"/>
-        </w:numPr>
-        <w:spacing w:before="240" w:after="240" w:beforeAutospacing="0" w:afterAutospacing="0"/>
-        <w:ind w:hanging="360" w:left="1320" w:right="600"/>
-        <w:outlineLvl w:val="9"/>
-      </w:pPr>
-      <w:r>
-        <w:t xml:space="preserve">Displayed user info dynamically on </w:t>
+        <w:br w:type="textWrapping"/>
       </w:r>
       <w:r>
-        <w:rPr>
-          <w:rFonts w:ascii="Courier New" w:hAnsi="Courier New" w:cs="Courier New" w:eastAsia="Courier New"/>
-          <w:sz w:val="20"/>
-          <w:szCs w:val="20"/>
-        </w:rPr>
-        <w:t>dashboard.html</w:t>
+        <w:t>→ Because this is a basic login system for practice only, not a production system.</w:t>
       </w:r>
-    </w:p>
-    <w:p>
-      <w:pPr>
-        <w:numPr>
-          <w:ilvl w:val="0"/>
-          <w:numId w:val="10"/>
-        </w:numPr>
-        <w:spacing w:before="240" w:after="240" w:beforeAutospacing="0" w:afterAutospacing="0"/>
-        <w:ind w:hanging="360" w:left="1320" w:right="600"/>
-        <w:outlineLvl w:val="9"/>
-      </w:pPr>
-      <w:r>
-        <w:t>Created GitHub repo and backed up daily progress</w:t>
-      </w:r>
-    </w:p>
-    <w:p>
-      <w:pPr>
-        <w:numPr>
-          <w:ilvl w:val="0"/>
-          <w:numId w:val="10"/>
-        </w:numPr>
-        <w:spacing w:before="240" w:after="240" w:beforeAutospacing="0" w:afterAutospacing="0"/>
-        <w:ind w:hanging="360" w:left="1320" w:right="600"/>
-        <w:outlineLvl w:val="9"/>
-      </w:pPr>
-      <w:r>
-        <w:t>Maintained clear documentation and Word reports</w:t>
-      </w:r>
+      <w:bookmarkStart w:id="5" w:name="_dx_frag_EndFragment"/>
+      <w:bookmarkEnd w:id="5"/>
     </w:p>
     <w:p/>
+    <w:p/>
+    <w:p/>
+    <w:p>
+      <w:bookmarkStart w:id="6" w:name="_dx_frag_StartFragment"/>
+      <w:bookmarkEnd w:id="6"/>
+    </w:p>
     <w:p/>
     <w:sectPr>
       <w:type w:val="nextPage"/>
@@ -3433,6 +3321,109 @@
       <w:rPr/>
     </w:lvl>
     <w:lvl w:ilvl="8" w:tplc="56DF7711">
+      <w:start w:val="1"/>
+      <w:numFmt w:val="decimal"/>
+      <w:suff w:val="tab"/>
+      <w:lvlText w:val="%9."/>
+      <w:lvlJc w:val="left"/>
+      <w:pPr>
+        <w:ind w:hanging="360" w:left="6480"/>
+      </w:pPr>
+      <w:rPr/>
+    </w:lvl>
+  </w:abstractNum>
+  <w:abstractNum w:abstractNumId="18">
+    <w:nsid w:val="19128F45"/>
+    <w:multiLevelType w:val="hybridMultilevel"/>
+    <w:lvl w:ilvl="0" w:tplc="44C78D2C">
+      <w:start w:val="1"/>
+      <w:numFmt w:val="decimal"/>
+      <w:suff w:val="tab"/>
+      <w:lvlText w:val="%1."/>
+      <w:lvlJc w:val="left"/>
+      <w:pPr>
+        <w:ind w:hanging="360" w:left="720"/>
+      </w:pPr>
+      <w:rPr/>
+    </w:lvl>
+    <w:lvl w:ilvl="1" w:tplc="28739934">
+      <w:start w:val="1"/>
+      <w:numFmt w:val="decimal"/>
+      <w:suff w:val="tab"/>
+      <w:lvlText w:val="%2."/>
+      <w:lvlJc w:val="left"/>
+      <w:pPr>
+        <w:ind w:hanging="360" w:left="1440"/>
+      </w:pPr>
+      <w:rPr/>
+    </w:lvl>
+    <w:lvl w:ilvl="2" w:tplc="64C3AFE9">
+      <w:start w:val="1"/>
+      <w:numFmt w:val="decimal"/>
+      <w:suff w:val="tab"/>
+      <w:lvlText w:val="%3."/>
+      <w:lvlJc w:val="left"/>
+      <w:pPr>
+        <w:ind w:hanging="360" w:left="2160"/>
+      </w:pPr>
+      <w:rPr/>
+    </w:lvl>
+    <w:lvl w:ilvl="3" w:tplc="30AC0E1F">
+      <w:start w:val="1"/>
+      <w:numFmt w:val="decimal"/>
+      <w:suff w:val="tab"/>
+      <w:lvlText w:val="%4."/>
+      <w:lvlJc w:val="left"/>
+      <w:pPr>
+        <w:ind w:hanging="360" w:left="2880"/>
+      </w:pPr>
+      <w:rPr/>
+    </w:lvl>
+    <w:lvl w:ilvl="4" w:tplc="23F6FAD4">
+      <w:start w:val="1"/>
+      <w:numFmt w:val="decimal"/>
+      <w:suff w:val="tab"/>
+      <w:lvlText w:val="%5."/>
+      <w:lvlJc w:val="left"/>
+      <w:pPr>
+        <w:ind w:hanging="360" w:left="3600"/>
+      </w:pPr>
+      <w:rPr/>
+    </w:lvl>
+    <w:lvl w:ilvl="5" w:tplc="224CF55E">
+      <w:start w:val="1"/>
+      <w:numFmt w:val="decimal"/>
+      <w:suff w:val="tab"/>
+      <w:lvlText w:val="%6."/>
+      <w:lvlJc w:val="left"/>
+      <w:pPr>
+        <w:ind w:hanging="360" w:left="4320"/>
+      </w:pPr>
+      <w:rPr/>
+    </w:lvl>
+    <w:lvl w:ilvl="6" w:tplc="2AE96568">
+      <w:start w:val="1"/>
+      <w:numFmt w:val="decimal"/>
+      <w:suff w:val="tab"/>
+      <w:lvlText w:val="%7."/>
+      <w:lvlJc w:val="left"/>
+      <w:pPr>
+        <w:ind w:hanging="360" w:left="5040"/>
+      </w:pPr>
+      <w:rPr/>
+    </w:lvl>
+    <w:lvl w:ilvl="7" w:tplc="0007AFF7">
+      <w:start w:val="1"/>
+      <w:numFmt w:val="decimal"/>
+      <w:suff w:val="tab"/>
+      <w:lvlText w:val="%8."/>
+      <w:lvlJc w:val="left"/>
+      <w:pPr>
+        <w:ind w:hanging="360" w:left="5760"/>
+      </w:pPr>
+      <w:rPr/>
+    </w:lvl>
+    <w:lvl w:ilvl="8" w:tplc="79D373BB">
       <w:start w:val="1"/>
       <w:numFmt w:val="decimal"/>
       <w:suff w:val="tab"/>
@@ -3497,6 +3488,9 @@
   </w:num>
   <w:num w:numId="18">
     <w:abstractNumId w:val="17"/>
+  </w:num>
+  <w:num w:numId="19">
+    <w:abstractNumId w:val="18"/>
   </w:num>
 </w:numbering>
 </file>

</xml_diff>